<commit_message>
Correction des fautes mineures dans le document d'analyse
</commit_message>
<xml_diff>
--- a/Sprint 2/Package 1/Documentation/Analyse/AnalyseGlobal.docx
+++ b/Sprint 2/Package 1/Documentation/Analyse/AnalyseGlobal.docx
@@ -17,8 +17,6 @@
         </w:rPr>
         <w:t xml:space="preserve">Analyse </w:t>
       </w:r>
-      <w:bookmarkStart w:id="0" w:name="_GoBack"/>
-      <w:bookmarkEnd w:id="0"/>
       <w:r>
         <w:rPr>
           <w:sz w:val="36"/>
@@ -48,7 +46,21 @@
           <w:sz w:val="24"/>
           <w:szCs w:val="24"/>
         </w:rPr>
-        <w:t>Le site web doit être vu seulement à l’interne. Le site n’est pas développer pour le public. Il doit donc être beau mais ne pas mettre l’emphase sur la beauté.</w:t>
+        <w:t>Le site web doit être vu seulement à l’interne. Le site n’est pas développ</w:t>
+      </w:r>
+      <w:r>
+        <w:rPr>
+          <w:sz w:val="24"/>
+          <w:szCs w:val="24"/>
+        </w:rPr>
+        <w:t>é</w:t>
+      </w:r>
+      <w:r>
+        <w:rPr>
+          <w:sz w:val="24"/>
+          <w:szCs w:val="24"/>
+        </w:rPr>
+        <w:t xml:space="preserve"> pour le public. Il doit donc être beau mais ne pas mettre l’emphase sur la beauté.</w:t>
       </w:r>
     </w:p>
     <w:p>
@@ -78,7 +90,7 @@
           <w:sz w:val="24"/>
           <w:szCs w:val="24"/>
         </w:rPr>
-        <w:t xml:space="preserve">Cet analyse est divisé en 4 gros packages, c’est-à-dire, le packages évènement, publicité, </w:t>
+        <w:t xml:space="preserve">Cet analyse est divisé en 4 packages, c’est-à-dire, le packages évènement, publicité, </w:t>
       </w:r>
       <w:r>
         <w:rPr>
@@ -149,7 +161,49 @@
           <w:sz w:val="24"/>
           <w:szCs w:val="24"/>
         </w:rPr>
-        <w:t xml:space="preserve">La page d’accueil doit-être absolument celle du login, afin qu’aucune personne n’ayant pas les accès puisse voir </w:t>
+        <w:t>La page d’accueil doit</w:t>
+      </w:r>
+      <w:r>
+        <w:rPr>
+          <w:sz w:val="24"/>
+          <w:szCs w:val="24"/>
+        </w:rPr>
+        <w:t xml:space="preserve"> absolument</w:t>
+      </w:r>
+      <w:r>
+        <w:rPr>
+          <w:sz w:val="24"/>
+          <w:szCs w:val="24"/>
+        </w:rPr>
+        <w:t xml:space="preserve"> </w:t>
+      </w:r>
+      <w:r>
+        <w:rPr>
+          <w:sz w:val="24"/>
+          <w:szCs w:val="24"/>
+        </w:rPr>
+        <w:t>être</w:t>
+      </w:r>
+      <w:r>
+        <w:rPr>
+          <w:sz w:val="24"/>
+          <w:szCs w:val="24"/>
+        </w:rPr>
+        <w:t xml:space="preserve"> celle du login, afin qu’aucune personne n’ayant pas les accès puisse </w:t>
+      </w:r>
+      <w:r>
+        <w:rPr>
+          <w:sz w:val="24"/>
+          <w:szCs w:val="24"/>
+        </w:rPr>
+        <w:t>y accéder.</w:t>
+      </w:r>
+      <w:r>
+        <w:rPr>
+          <w:sz w:val="24"/>
+          <w:szCs w:val="24"/>
+        </w:rPr>
+        <w:t xml:space="preserve"> </w:t>
       </w:r>
     </w:p>
     <w:p>
@@ -339,7 +393,28 @@
           <w:sz w:val="24"/>
           <w:szCs w:val="24"/>
         </w:rPr>
-        <w:t>Les engagements sont visibles, par contre ils sont en lecture seule. Le seul moyens de les modifier c’est avec l’application C#.</w:t>
+        <w:t xml:space="preserve">Les engagements sont visibles, par contre ils sont </w:t>
+      </w:r>
+      <w:r>
+        <w:rPr>
+          <w:sz w:val="24"/>
+          <w:szCs w:val="24"/>
+        </w:rPr>
+        <w:t>en lecture seule. Le seul moyen</w:t>
+      </w:r>
+      <w:r>
+        <w:rPr>
+          <w:sz w:val="24"/>
+          <w:szCs w:val="24"/>
+        </w:rPr>
+        <w:t xml:space="preserve"> de les modifier c’est </w:t>
+      </w:r>
+      <w:r>
+        <w:rPr>
+          <w:sz w:val="24"/>
+          <w:szCs w:val="24"/>
+        </w:rPr>
+        <w:t>dans la console d’administration.</w:t>
       </w:r>
     </w:p>
     <w:p>
@@ -371,7 +446,35 @@
           <w:sz w:val="24"/>
           <w:szCs w:val="24"/>
         </w:rPr>
-        <w:t>Un sous-évènement ne contient pratiquement aucune info. Ces infos sont en fait un engagement.</w:t>
+        <w:t>Un sous-évènement ne contient pratiquement aucune info</w:t>
+      </w:r>
+      <w:r>
+        <w:rPr>
+          <w:sz w:val="24"/>
+          <w:szCs w:val="24"/>
+        </w:rPr>
+        <w:t>rmation</w:t>
+      </w:r>
+      <w:r>
+        <w:rPr>
+          <w:sz w:val="24"/>
+          <w:szCs w:val="24"/>
+        </w:rPr>
+        <w:t>. Ces info</w:t>
+      </w:r>
+      <w:r>
+        <w:rPr>
+          <w:sz w:val="24"/>
+          <w:szCs w:val="24"/>
+        </w:rPr>
+        <w:t>rmation</w:t>
+      </w:r>
+      <w:r>
+        <w:rPr>
+          <w:sz w:val="24"/>
+          <w:szCs w:val="24"/>
+        </w:rPr>
+        <w:t>s sont en fait un engagement.</w:t>
       </w:r>
     </w:p>
     <w:p>
@@ -529,6 +632,13 @@
           <w:sz w:val="24"/>
           <w:szCs w:val="24"/>
         </w:rPr>
+        <w:t>e</w:t>
+      </w:r>
+      <w:r>
+        <w:rPr>
+          <w:sz w:val="24"/>
+          <w:szCs w:val="24"/>
+        </w:rPr>
         <w:t xml:space="preserve"> en fichier </w:t>
       </w:r>
       <w:r>
@@ -558,7 +668,63 @@
           <w:sz w:val="24"/>
           <w:szCs w:val="24"/>
         </w:rPr>
-        <w:t>Une fois que la publicité est créée, elle est envoyée à une agence de publicité. Cette publicité devient donc en appel d’offre. Cet appel d’offre contient un statut. Le statut tombe en négociation, ensuite tout dépendamment des réponses il peut être annulé, accepter, etc… Il est important de noter qu’il peut y avoir seulement un seul appel d’offre qui peut être accepté.</w:t>
+        <w:t>Une fois que la publicité est créée, elle est envoyée à une agence de publicité</w:t>
+      </w:r>
+      <w:r>
+        <w:rPr>
+          <w:sz w:val="24"/>
+          <w:szCs w:val="24"/>
+        </w:rPr>
+        <w:t>. Cette publicité devient donc u</w:t>
+      </w:r>
+      <w:r>
+        <w:rPr>
+          <w:sz w:val="24"/>
+          <w:szCs w:val="24"/>
+        </w:rPr>
+        <w:t>n appel d’offre. Cet appel d’offre contient un statut. Le statut tombe en négociation, ensuite tout dépendamment des répon</w:t>
+      </w:r>
+      <w:r>
+        <w:rPr>
+          <w:sz w:val="24"/>
+          <w:szCs w:val="24"/>
+        </w:rPr>
+        <w:t>ses il peut être annulé, accepté</w:t>
+      </w:r>
+      <w:r>
+        <w:rPr>
+          <w:sz w:val="24"/>
+          <w:szCs w:val="24"/>
+        </w:rPr>
+        <w:t xml:space="preserve">, etc… Il est important de noter qu’il peut y avoir </w:t>
+      </w:r>
+      <w:r>
+        <w:rPr>
+          <w:sz w:val="24"/>
+          <w:szCs w:val="24"/>
+        </w:rPr>
+        <w:t>un seul</w:t>
+      </w:r>
+      <w:r>
+        <w:rPr>
+          <w:sz w:val="24"/>
+          <w:szCs w:val="24"/>
+        </w:rPr>
+        <w:t xml:space="preserve"> </w:t>
+      </w:r>
+      <w:r>
+        <w:rPr>
+          <w:sz w:val="24"/>
+          <w:szCs w:val="24"/>
+        </w:rPr>
+        <w:t xml:space="preserve">appel d’offre </w:t>
+      </w:r>
+      <w:r>
+        <w:rPr>
+          <w:sz w:val="24"/>
+          <w:szCs w:val="24"/>
+        </w:rPr>
+        <w:t>accepté.</w:t>
       </w:r>
     </w:p>
     <w:p>
@@ -693,7 +859,39 @@
           <w:sz w:val="24"/>
           <w:szCs w:val="24"/>
         </w:rPr>
-        <w:t xml:space="preserve">Sur la page de forfait, il doit y avoir une place Google maps, </w:t>
+        <w:t>Sur la page de forfait, il doit y avoir une place Googl</w:t>
+      </w:r>
+      <w:r>
+        <w:rPr>
+          <w:sz w:val="24"/>
+          <w:szCs w:val="24"/>
+        </w:rPr>
+        <w:t xml:space="preserve">e </w:t>
+      </w:r>
+      <w:proofErr w:type="spellStart"/>
+      <w:r>
+        <w:rPr>
+          <w:sz w:val="24"/>
+          <w:szCs w:val="24"/>
+        </w:rPr>
+        <w:t>M</w:t>
+      </w:r>
+      <w:bookmarkStart w:id="0" w:name="_GoBack"/>
+      <w:bookmarkEnd w:id="0"/>
+      <w:r>
+        <w:rPr>
+          <w:sz w:val="24"/>
+          <w:szCs w:val="24"/>
+        </w:rPr>
+        <w:t>aps</w:t>
+      </w:r>
+      <w:proofErr w:type="spellEnd"/>
+      <w:r>
+        <w:rPr>
+          <w:sz w:val="24"/>
+          <w:szCs w:val="24"/>
+        </w:rPr>
+        <w:t xml:space="preserve">, </w:t>
       </w:r>
       <w:r>
         <w:rPr>
@@ -715,7 +913,21 @@
           <w:sz w:val="24"/>
           <w:szCs w:val="24"/>
         </w:rPr>
-        <w:t>Il doit y avoir un espace afin d’indiquer si le billet acheter est en prévente. Si oui, un rabais de 25% sera appliqué à ce dernier.</w:t>
+        <w:t>Il doit y avoir un espace afin</w:t>
+      </w:r>
+      <w:r>
+        <w:rPr>
+          <w:sz w:val="24"/>
+          <w:szCs w:val="24"/>
+        </w:rPr>
+        <w:t xml:space="preserve"> d’indiquer si le billet acheté</w:t>
+      </w:r>
+      <w:r>
+        <w:rPr>
+          <w:sz w:val="24"/>
+          <w:szCs w:val="24"/>
+        </w:rPr>
+        <w:t xml:space="preserve"> est en prévente. Si oui, un rabais de 25% sera appliqué à ce dernier.</w:t>
       </w:r>
     </w:p>
     <w:p>
@@ -882,7 +1094,21 @@
           <w:sz w:val="24"/>
           <w:szCs w:val="24"/>
         </w:rPr>
-        <w:t>. Il contient des informations essentielles afin de laisser une note à un autre utilisateur afin de modifier ou lui rappeler de quelque chose.</w:t>
+        <w:t>. Il contient des informations essentielles afin de laisser une note à un autre utilisateur afin de lui rappeler de</w:t>
+      </w:r>
+      <w:r>
+        <w:rPr>
+          <w:sz w:val="24"/>
+          <w:szCs w:val="24"/>
+        </w:rPr>
+        <w:t xml:space="preserve"> modifier</w:t>
+      </w:r>
+      <w:r>
+        <w:rPr>
+          <w:sz w:val="24"/>
+          <w:szCs w:val="24"/>
+        </w:rPr>
+        <w:t xml:space="preserve"> quelque chose.</w:t>
       </w:r>
     </w:p>
     <w:p>
@@ -912,7 +1138,21 @@
           <w:sz w:val="24"/>
           <w:szCs w:val="24"/>
         </w:rPr>
-        <w:t>Destinataire : Message à envoyer à un autre destinataire.</w:t>
+        <w:t>Destinataire : Message à envoyer à un</w:t>
+      </w:r>
+      <w:r>
+        <w:rPr>
+          <w:sz w:val="24"/>
+          <w:szCs w:val="24"/>
+        </w:rPr>
+        <w:t xml:space="preserve"> utilisateur</w:t>
+      </w:r>
+      <w:r>
+        <w:rPr>
+          <w:sz w:val="24"/>
+          <w:szCs w:val="24"/>
+        </w:rPr>
+        <w:t xml:space="preserve"> destinataire.</w:t>
       </w:r>
     </w:p>
     <w:p>
@@ -934,37 +1174,93 @@
           <w:sz w:val="24"/>
           <w:szCs w:val="24"/>
         </w:rPr>
-        <w:t>écrivent leurs message qu’ils veulent ans une boite de texte.</w:t>
-      </w:r>
-    </w:p>
-    <w:p>
-      <w:pPr>
-        <w:rPr>
-          <w:sz w:val="24"/>
-          <w:szCs w:val="24"/>
-        </w:rPr>
-      </w:pPr>
-      <w:r>
-        <w:rPr>
-          <w:sz w:val="24"/>
-          <w:szCs w:val="24"/>
-        </w:rPr>
-        <w:t xml:space="preserve">Les statuts des mémos ont 3 formes, lues, non-lues et supprimée. </w:t>
-      </w:r>
-    </w:p>
-    <w:p>
-      <w:pPr>
-        <w:rPr>
-          <w:sz w:val="24"/>
-          <w:szCs w:val="24"/>
-        </w:rPr>
-      </w:pPr>
-      <w:r>
-        <w:rPr>
-          <w:sz w:val="24"/>
-          <w:szCs w:val="24"/>
-        </w:rPr>
-        <w:t>Date : Prend la date de la création du statut.</w:t>
+        <w:t xml:space="preserve">écrivent </w:t>
+      </w:r>
+      <w:r>
+        <w:rPr>
+          <w:sz w:val="24"/>
+          <w:szCs w:val="24"/>
+        </w:rPr>
+        <w:t>le</w:t>
+      </w:r>
+      <w:r>
+        <w:rPr>
+          <w:sz w:val="24"/>
+          <w:szCs w:val="24"/>
+        </w:rPr>
+        <w:t xml:space="preserve"> message qu’ils veulent </w:t>
+      </w:r>
+      <w:r>
+        <w:rPr>
+          <w:sz w:val="24"/>
+          <w:szCs w:val="24"/>
+        </w:rPr>
+        <w:t>d</w:t>
+      </w:r>
+      <w:r>
+        <w:rPr>
+          <w:sz w:val="24"/>
+          <w:szCs w:val="24"/>
+        </w:rPr>
+        <w:t>ans une boite de texte.</w:t>
+      </w:r>
+    </w:p>
+    <w:p>
+      <w:pPr>
+        <w:rPr>
+          <w:sz w:val="24"/>
+          <w:szCs w:val="24"/>
+        </w:rPr>
+      </w:pPr>
+      <w:r>
+        <w:rPr>
+          <w:sz w:val="24"/>
+          <w:szCs w:val="24"/>
+        </w:rPr>
+        <w:t xml:space="preserve">Les statuts </w:t>
+      </w:r>
+      <w:r>
+        <w:rPr>
+          <w:sz w:val="24"/>
+          <w:szCs w:val="24"/>
+        </w:rPr>
+        <w:t>des mémos ont 3 formes : lues, non-lues et supprimés</w:t>
+      </w:r>
+      <w:r>
+        <w:rPr>
+          <w:sz w:val="24"/>
+          <w:szCs w:val="24"/>
+        </w:rPr>
+        <w:t xml:space="preserve">. </w:t>
+      </w:r>
+    </w:p>
+    <w:p>
+      <w:pPr>
+        <w:rPr>
+          <w:sz w:val="24"/>
+          <w:szCs w:val="24"/>
+        </w:rPr>
+      </w:pPr>
+      <w:r>
+        <w:rPr>
+          <w:sz w:val="24"/>
+          <w:szCs w:val="24"/>
+        </w:rPr>
+        <w:t xml:space="preserve">Date : Prend la date de la création du </w:t>
+      </w:r>
+      <w:r>
+        <w:rPr>
+          <w:sz w:val="24"/>
+          <w:szCs w:val="24"/>
+        </w:rPr>
+        <w:t>mémo</w:t>
+      </w:r>
+      <w:r>
+        <w:rPr>
+          <w:sz w:val="24"/>
+          <w:szCs w:val="24"/>
+        </w:rPr>
+        <w:t>.</w:t>
       </w:r>
     </w:p>
     <w:sectPr>

</xml_diff>

<commit_message>
Mise à jour du document globale
</commit_message>
<xml_diff>
--- a/Sprint 2/Package 1/Documentation/Analyse/AnalyseGlobal.docx
+++ b/Sprint 2/Package 1/Documentation/Analyse/AnalyseGlobal.docx
@@ -175,14 +175,7 @@
           <w:sz w:val="24"/>
           <w:szCs w:val="24"/>
         </w:rPr>
-        <w:t xml:space="preserve"> </w:t>
-      </w:r>
-      <w:r>
-        <w:rPr>
-          <w:sz w:val="24"/>
-          <w:szCs w:val="24"/>
-        </w:rPr>
-        <w:t>être</w:t>
+        <w:t xml:space="preserve"> être</w:t>
       </w:r>
       <w:r>
         <w:rPr>
@@ -296,6 +289,8 @@
           <w:szCs w:val="24"/>
         </w:rPr>
       </w:pPr>
+      <w:bookmarkStart w:id="0" w:name="_GoBack"/>
+      <w:bookmarkEnd w:id="0"/>
       <w:r>
         <w:rPr>
           <w:noProof/>
@@ -542,9 +537,17 @@
           <w:lang w:eastAsia="fr-CA"/>
         </w:rPr>
         <w:drawing>
-          <wp:inline distT="0" distB="0" distL="0" distR="0">
+          <wp:anchor distT="0" distB="0" distL="114300" distR="114300" simplePos="0" relativeHeight="251658240" behindDoc="0" locked="0" layoutInCell="1" allowOverlap="1">
+            <wp:simplePos x="1143000" y="2428875"/>
+            <wp:positionH relativeFrom="column">
+              <wp:align>left</wp:align>
+            </wp:positionH>
+            <wp:positionV relativeFrom="paragraph">
+              <wp:align>top</wp:align>
+            </wp:positionV>
             <wp:extent cx="5486400" cy="4356735"/>
             <wp:effectExtent l="0" t="0" r="0" b="5715"/>
+            <wp:wrapSquare wrapText="bothSides"/>
             <wp:docPr id="6" name="Image 6"/>
             <wp:cNvGraphicFramePr>
               <a:graphicFrameLocks xmlns:a="http://schemas.openxmlformats.org/drawingml/2006/main" noChangeAspect="1"/>
@@ -580,9 +583,16 @@
                 </pic:pic>
               </a:graphicData>
             </a:graphic>
-          </wp:inline>
+          </wp:anchor>
         </w:drawing>
       </w:r>
+      <w:r>
+        <w:rPr>
+          <w:sz w:val="24"/>
+          <w:szCs w:val="24"/>
+        </w:rPr>
+        <w:br w:type="textWrapping" w:clear="all"/>
+      </w:r>
     </w:p>
     <w:p>
       <w:pPr>
@@ -739,6 +749,7 @@
           <w:sz w:val="24"/>
           <w:szCs w:val="24"/>
         </w:rPr>
+        <w:lastRenderedPageBreak/>
         <w:t>La publicité est obligatoirement liée à un évènement.</w:t>
       </w:r>
     </w:p>
@@ -755,7 +766,6 @@
           <w:sz w:val="36"/>
           <w:szCs w:val="36"/>
         </w:rPr>
-        <w:lastRenderedPageBreak/>
         <w:t>Package Forfaits</w:t>
       </w:r>
     </w:p>
@@ -876,8 +886,6 @@
         </w:rPr>
         <w:t>M</w:t>
       </w:r>
-      <w:bookmarkStart w:id="0" w:name="_GoBack"/>
-      <w:bookmarkEnd w:id="0"/>
       <w:r>
         <w:rPr>
           <w:sz w:val="24"/>
@@ -991,7 +999,6 @@
           <w:sz w:val="36"/>
           <w:szCs w:val="36"/>
         </w:rPr>
-        <w:lastRenderedPageBreak/>
         <w:t>Package Mémos</w:t>
       </w:r>
     </w:p>

</xml_diff>

<commit_message>
Mise à jour du doc d'analyse apres la rencontre du 23 septembre
</commit_message>
<xml_diff>
--- a/Sprint 2/Package 1/Documentation/Analyse/AnalyseGlobal.docx
+++ b/Sprint 2/Package 1/Documentation/Analyse/AnalyseGlobal.docx
@@ -289,8 +289,6 @@
           <w:szCs w:val="24"/>
         </w:rPr>
       </w:pPr>
-      <w:bookmarkStart w:id="0" w:name="_GoBack"/>
-      <w:bookmarkEnd w:id="0"/>
       <w:r>
         <w:rPr>
           <w:noProof/>
@@ -491,7 +489,288 @@
     </w:p>
     <w:p>
       <w:pPr>
-        <w:jc w:val="both"/>
+        <w:rPr>
+          <w:sz w:val="24"/>
+          <w:szCs w:val="24"/>
+        </w:rPr>
+      </w:pPr>
+      <w:r>
+        <w:rPr>
+          <w:sz w:val="24"/>
+          <w:szCs w:val="24"/>
+        </w:rPr>
+        <w:t xml:space="preserve">Lors de la suppression </w:t>
+      </w:r>
+      <w:r>
+        <w:rPr>
+          <w:sz w:val="24"/>
+          <w:szCs w:val="24"/>
+        </w:rPr>
+        <w:t>une activité</w:t>
+      </w:r>
+      <w:r>
+        <w:rPr>
+          <w:sz w:val="24"/>
+          <w:szCs w:val="24"/>
+        </w:rPr>
+        <w:t xml:space="preserve"> n’a</w:t>
+      </w:r>
+      <w:r>
+        <w:rPr>
+          <w:sz w:val="24"/>
+          <w:szCs w:val="24"/>
+        </w:rPr>
+        <w:t xml:space="preserve"> pas de date supprimé elle</w:t>
+      </w:r>
+      <w:r>
+        <w:rPr>
+          <w:sz w:val="24"/>
+          <w:szCs w:val="24"/>
+        </w:rPr>
+        <w:t xml:space="preserve"> est complètement effacé</w:t>
+      </w:r>
+      <w:r>
+        <w:rPr>
+          <w:sz w:val="24"/>
+          <w:szCs w:val="24"/>
+        </w:rPr>
+        <w:t>.</w:t>
+      </w:r>
+    </w:p>
+    <w:p>
+      <w:pPr>
+        <w:rPr>
+          <w:sz w:val="24"/>
+          <w:szCs w:val="24"/>
+        </w:rPr>
+      </w:pPr>
+      <w:r>
+        <w:rPr>
+          <w:sz w:val="24"/>
+          <w:szCs w:val="24"/>
+        </w:rPr>
+        <w:t xml:space="preserve">Les activités sont triées par leur statut de réalisation et ensuite par leur date. </w:t>
+      </w:r>
+    </w:p>
+    <w:p>
+      <w:pPr>
+        <w:rPr>
+          <w:sz w:val="24"/>
+          <w:szCs w:val="24"/>
+        </w:rPr>
+      </w:pPr>
+      <w:r>
+        <w:rPr>
+          <w:sz w:val="24"/>
+          <w:szCs w:val="24"/>
+        </w:rPr>
+        <w:t>Les états des activités sont « réalisés ou non réalisés ».</w:t>
+      </w:r>
+    </w:p>
+    <w:p>
+      <w:pPr>
+        <w:rPr>
+          <w:sz w:val="24"/>
+          <w:szCs w:val="24"/>
+        </w:rPr>
+      </w:pPr>
+      <w:r>
+        <w:rPr>
+          <w:sz w:val="24"/>
+          <w:szCs w:val="24"/>
+        </w:rPr>
+        <w:t>Le statut n’est pas un champ mais une mise en évidence.</w:t>
+      </w:r>
+    </w:p>
+    <w:p>
+      <w:pPr>
+        <w:rPr>
+          <w:sz w:val="24"/>
+          <w:szCs w:val="24"/>
+        </w:rPr>
+      </w:pPr>
+      <w:r>
+        <w:rPr>
+          <w:sz w:val="24"/>
+          <w:szCs w:val="24"/>
+        </w:rPr>
+        <w:t>La suppression sera simple et ne sera qu’un pop-up</w:t>
+      </w:r>
+      <w:r>
+        <w:rPr>
+          <w:sz w:val="24"/>
+          <w:szCs w:val="24"/>
+        </w:rPr>
+        <w:t>.</w:t>
+      </w:r>
+    </w:p>
+    <w:p>
+      <w:pPr>
+        <w:rPr>
+          <w:sz w:val="24"/>
+          <w:szCs w:val="24"/>
+        </w:rPr>
+      </w:pPr>
+      <w:r>
+        <w:rPr>
+          <w:sz w:val="24"/>
+          <w:szCs w:val="24"/>
+        </w:rPr>
+        <w:t>Le statut est un lien HyperText et lors d’un clic il devient réalisé.</w:t>
+      </w:r>
+    </w:p>
+    <w:p>
+      <w:pPr>
+        <w:rPr>
+          <w:sz w:val="24"/>
+          <w:szCs w:val="24"/>
+        </w:rPr>
+      </w:pPr>
+      <w:r>
+        <w:rPr>
+          <w:sz w:val="24"/>
+          <w:szCs w:val="24"/>
+        </w:rPr>
+        <w:t xml:space="preserve">Ajouter/modifier/supprimer une activité </w:t>
+      </w:r>
+      <w:proofErr w:type="gramStart"/>
+      <w:r>
+        <w:rPr>
+          <w:sz w:val="24"/>
+          <w:szCs w:val="24"/>
+        </w:rPr>
+        <w:t>sont</w:t>
+      </w:r>
+      <w:proofErr w:type="gramEnd"/>
+      <w:r>
+        <w:rPr>
+          <w:sz w:val="24"/>
+          <w:szCs w:val="24"/>
+        </w:rPr>
+        <w:t xml:space="preserve"> sur la même page.</w:t>
+      </w:r>
+    </w:p>
+    <w:p>
+      <w:pPr>
+        <w:rPr>
+          <w:sz w:val="24"/>
+          <w:szCs w:val="24"/>
+        </w:rPr>
+      </w:pPr>
+      <w:r>
+        <w:rPr>
+          <w:sz w:val="24"/>
+          <w:szCs w:val="24"/>
+        </w:rPr>
+        <w:t>Les commanditaires sont trié par leur don ensuite leur rang</w:t>
+      </w:r>
+    </w:p>
+    <w:p>
+      <w:pPr>
+        <w:rPr>
+          <w:b/>
+          <w:sz w:val="24"/>
+          <w:szCs w:val="24"/>
+          <w:u w:val="single"/>
+        </w:rPr>
+      </w:pPr>
+      <w:r>
+        <w:rPr>
+          <w:b/>
+          <w:sz w:val="24"/>
+          <w:szCs w:val="24"/>
+          <w:u w:val="single"/>
+        </w:rPr>
+        <w:t xml:space="preserve">Les dons </w:t>
+      </w:r>
+      <w:bookmarkStart w:id="0" w:name="_GoBack"/>
+      <w:bookmarkEnd w:id="0"/>
+    </w:p>
+    <w:p>
+      <w:pPr>
+        <w:rPr>
+          <w:sz w:val="24"/>
+          <w:szCs w:val="24"/>
+        </w:rPr>
+      </w:pPr>
+      <w:r>
+        <w:rPr>
+          <w:sz w:val="24"/>
+          <w:szCs w:val="24"/>
+        </w:rPr>
+        <w:t>Liste dynamique filtrable</w:t>
+      </w:r>
+    </w:p>
+    <w:p>
+      <w:pPr>
+        <w:rPr>
+          <w:sz w:val="24"/>
+          <w:szCs w:val="24"/>
+        </w:rPr>
+      </w:pPr>
+      <w:r>
+        <w:rPr>
+          <w:sz w:val="24"/>
+          <w:szCs w:val="24"/>
+        </w:rPr>
+        <w:t>Il est possible seulement d’ajouter et de supprimer des dons</w:t>
+      </w:r>
+    </w:p>
+    <w:p>
+      <w:pPr>
+        <w:rPr>
+          <w:sz w:val="24"/>
+          <w:szCs w:val="24"/>
+        </w:rPr>
+      </w:pPr>
+      <w:r>
+        <w:rPr>
+          <w:sz w:val="24"/>
+          <w:szCs w:val="24"/>
+        </w:rPr>
+        <w:t>La suppression est totale.</w:t>
+      </w:r>
+    </w:p>
+    <w:p>
+      <w:pPr>
+        <w:rPr>
+          <w:sz w:val="24"/>
+          <w:szCs w:val="24"/>
+        </w:rPr>
+      </w:pPr>
+      <w:r>
+        <w:rPr>
+          <w:sz w:val="24"/>
+          <w:szCs w:val="24"/>
+        </w:rPr>
+        <w:t>Trier les dons par date.</w:t>
+      </w:r>
+    </w:p>
+    <w:p>
+      <w:pPr>
+        <w:rPr>
+          <w:sz w:val="24"/>
+          <w:szCs w:val="24"/>
+        </w:rPr>
+      </w:pPr>
+      <w:r>
+        <w:rPr>
+          <w:sz w:val="24"/>
+          <w:szCs w:val="24"/>
+        </w:rPr>
+        <w:t>Système de e-mail, (créer une adresse bidon DICJ), envoyer les e-mails à chaque ajout ou suppression de don</w:t>
+      </w:r>
+    </w:p>
+    <w:p>
+      <w:pPr>
+        <w:rPr>
+          <w:sz w:val="24"/>
+          <w:szCs w:val="24"/>
+        </w:rPr>
+      </w:pPr>
+    </w:p>
+    <w:p>
+      <w:pPr>
         <w:rPr>
           <w:sz w:val="24"/>
           <w:szCs w:val="24"/>
@@ -521,14 +800,6 @@
           <w:szCs w:val="24"/>
         </w:rPr>
       </w:pPr>
-    </w:p>
-    <w:p>
-      <w:pPr>
-        <w:rPr>
-          <w:sz w:val="24"/>
-          <w:szCs w:val="24"/>
-        </w:rPr>
-      </w:pPr>
       <w:r>
         <w:rPr>
           <w:noProof/>
@@ -536,6 +807,7 @@
           <w:szCs w:val="24"/>
           <w:lang w:eastAsia="fr-CA"/>
         </w:rPr>
+        <w:lastRenderedPageBreak/>
         <w:drawing>
           <wp:anchor distT="0" distB="0" distL="114300" distR="114300" simplePos="0" relativeHeight="251658240" behindDoc="0" locked="0" layoutInCell="1" allowOverlap="1">
             <wp:simplePos x="1143000" y="2428875"/>
@@ -749,9 +1021,24 @@
           <w:sz w:val="24"/>
           <w:szCs w:val="24"/>
         </w:rPr>
-        <w:lastRenderedPageBreak/>
         <w:t>La publicité est obligatoirement liée à un évènement.</w:t>
       </w:r>
+    </w:p>
+    <w:p>
+      <w:pPr>
+        <w:rPr>
+          <w:sz w:val="24"/>
+          <w:szCs w:val="24"/>
+        </w:rPr>
+      </w:pPr>
+    </w:p>
+    <w:p>
+      <w:pPr>
+        <w:rPr>
+          <w:sz w:val="24"/>
+          <w:szCs w:val="24"/>
+        </w:rPr>
+      </w:pPr>
     </w:p>
     <w:p>
       <w:pPr>
@@ -776,14 +1063,6 @@
           <w:szCs w:val="24"/>
         </w:rPr>
       </w:pPr>
-    </w:p>
-    <w:p>
-      <w:pPr>
-        <w:rPr>
-          <w:sz w:val="24"/>
-          <w:szCs w:val="24"/>
-        </w:rPr>
-      </w:pPr>
       <w:r>
         <w:rPr>
           <w:noProof/>
@@ -791,6 +1070,7 @@
           <w:szCs w:val="24"/>
           <w:lang w:eastAsia="fr-CA"/>
         </w:rPr>
+        <w:lastRenderedPageBreak/>
         <w:drawing>
           <wp:inline distT="0" distB="0" distL="0" distR="0">
             <wp:extent cx="5486400" cy="3625850"/>
@@ -1024,6 +1304,7 @@
           <w:szCs w:val="24"/>
           <w:lang w:eastAsia="fr-CA"/>
         </w:rPr>
+        <w:lastRenderedPageBreak/>
         <w:drawing>
           <wp:inline distT="0" distB="0" distL="0" distR="0">
             <wp:extent cx="2543530" cy="2133898"/>
@@ -1269,6 +1550,88 @@
         </w:rPr>
         <w:t>.</w:t>
       </w:r>
+    </w:p>
+    <w:p>
+      <w:pPr>
+        <w:rPr>
+          <w:sz w:val="24"/>
+          <w:szCs w:val="24"/>
+        </w:rPr>
+      </w:pPr>
+      <w:r>
+        <w:rPr>
+          <w:sz w:val="24"/>
+          <w:szCs w:val="24"/>
+        </w:rPr>
+        <w:t>Le memo retourne à la page ou était la personne avant de cliquer sur celui-ci</w:t>
+      </w:r>
+    </w:p>
+    <w:p>
+      <w:pPr>
+        <w:rPr>
+          <w:sz w:val="24"/>
+          <w:szCs w:val="24"/>
+        </w:rPr>
+      </w:pPr>
+      <w:r>
+        <w:rPr>
+          <w:sz w:val="24"/>
+          <w:szCs w:val="24"/>
+        </w:rPr>
+        <w:t>Le memo est de couleur différente s’il n’est pas Lu</w:t>
+      </w:r>
+    </w:p>
+    <w:p>
+      <w:pPr>
+        <w:rPr>
+          <w:sz w:val="24"/>
+          <w:szCs w:val="24"/>
+        </w:rPr>
+      </w:pPr>
+      <w:r>
+        <w:rPr>
+          <w:sz w:val="24"/>
+          <w:szCs w:val="24"/>
+        </w:rPr>
+        <w:t>Le memo devient « Lu » automatiquement dès qu’il y a un cli</w:t>
+      </w:r>
+      <w:r>
+        <w:rPr>
+          <w:sz w:val="24"/>
+          <w:szCs w:val="24"/>
+        </w:rPr>
+        <w:t>c</w:t>
+      </w:r>
+      <w:r>
+        <w:rPr>
+          <w:sz w:val="24"/>
+          <w:szCs w:val="24"/>
+        </w:rPr>
+        <w:t>.</w:t>
+      </w:r>
+    </w:p>
+    <w:p>
+      <w:pPr>
+        <w:rPr>
+          <w:sz w:val="24"/>
+          <w:szCs w:val="24"/>
+        </w:rPr>
+      </w:pPr>
+      <w:r>
+        <w:rPr>
+          <w:sz w:val="24"/>
+          <w:szCs w:val="24"/>
+        </w:rPr>
+        <w:t>Lors de la suppression le mémo n’a pas de date supprimé il est complètement effacé</w:t>
+      </w:r>
+    </w:p>
+    <w:p>
+      <w:pPr>
+        <w:rPr>
+          <w:sz w:val="24"/>
+          <w:szCs w:val="24"/>
+        </w:rPr>
+      </w:pPr>
     </w:p>
     <w:sectPr>
       <w:pgSz w:w="12240" w:h="15840"/>

</xml_diff>

<commit_message>
Mise à jour du document et du .vpp après la rencontre client de Simon avec Eric
</commit_message>
<xml_diff>
--- a/Sprint 2/Package 1/Documentation/Analyse/AnalyseGlobal.docx
+++ b/Sprint 2/Package 1/Documentation/Analyse/AnalyseGlobal.docx
@@ -90,20 +90,26 @@
           <w:sz w:val="24"/>
           <w:szCs w:val="24"/>
         </w:rPr>
-        <w:t xml:space="preserve">Cet analyse est divisé en 4 packages, c’est-à-dire, le packages évènement, publicité, </w:t>
-      </w:r>
+        <w:t>Cet analyse est divisé en 4 packages, c’est-à-dire, le packages évènement, publicité, mémo et forfaits.</w:t>
+      </w:r>
+    </w:p>
+    <w:p>
+      <w:pPr>
+        <w:rPr>
+          <w:sz w:val="24"/>
+          <w:szCs w:val="24"/>
+        </w:rPr>
+      </w:pPr>
       <w:r>
         <w:rPr>
           <w:noProof/>
-          <w:sz w:val="24"/>
-          <w:szCs w:val="24"/>
           <w:lang w:eastAsia="fr-CA"/>
         </w:rPr>
         <w:drawing>
-          <wp:inline distT="0" distB="0" distL="0" distR="0">
-            <wp:extent cx="5486400" cy="3004185"/>
-            <wp:effectExtent l="0" t="0" r="0" b="5715"/>
-            <wp:docPr id="4" name="Image 4"/>
+          <wp:inline distT="0" distB="0" distL="0" distR="0" wp14:anchorId="1C7B975C" wp14:editId="4C6A55CD">
+            <wp:extent cx="5486400" cy="3009265"/>
+            <wp:effectExtent l="0" t="0" r="0" b="635"/>
+            <wp:docPr id="3" name="Image 3"/>
             <wp:cNvGraphicFramePr>
               <a:graphicFrameLocks xmlns:a="http://schemas.openxmlformats.org/drawingml/2006/main" noChangeAspect="1"/>
             </wp:cNvGraphicFramePr>
@@ -111,17 +117,11 @@
               <a:graphicData uri="http://schemas.openxmlformats.org/drawingml/2006/picture">
                 <pic:pic xmlns:pic="http://schemas.openxmlformats.org/drawingml/2006/picture">
                   <pic:nvPicPr>
-                    <pic:cNvPr id="4" name="Capture.PNG"/>
+                    <pic:cNvPr id="1" name=""/>
                     <pic:cNvPicPr/>
                   </pic:nvPicPr>
                   <pic:blipFill>
-                    <a:blip r:embed="rId4" cstate="print">
-                      <a:extLst>
-                        <a:ext uri="{28A0092B-C50C-407E-A947-70E740481C1C}">
-                          <a14:useLocalDpi xmlns:a14="http://schemas.microsoft.com/office/drawing/2010/main" val="0"/>
-                        </a:ext>
-                      </a:extLst>
-                    </a:blip>
+                    <a:blip r:embed="rId5"/>
                     <a:stretch>
                       <a:fillRect/>
                     </a:stretch>
@@ -129,7 +129,7 @@
                   <pic:spPr>
                     <a:xfrm>
                       <a:off x="0" y="0"/>
-                      <a:ext cx="5486400" cy="3004185"/>
+                      <a:ext cx="5486400" cy="3009265"/>
                     </a:xfrm>
                     <a:prstGeom prst="rect">
                       <a:avLst/>
@@ -146,21 +146,6 @@
           <w:sz w:val="24"/>
           <w:szCs w:val="24"/>
         </w:rPr>
-        <w:t>mémo et forfaits.</w:t>
-      </w:r>
-    </w:p>
-    <w:p>
-      <w:pPr>
-        <w:rPr>
-          <w:sz w:val="24"/>
-          <w:szCs w:val="24"/>
-        </w:rPr>
-      </w:pPr>
-      <w:r>
-        <w:rPr>
-          <w:sz w:val="24"/>
-          <w:szCs w:val="24"/>
-        </w:rPr>
         <w:t>La page d’accueil doit</w:t>
       </w:r>
       <w:r>
@@ -292,15 +277,13 @@
       <w:r>
         <w:rPr>
           <w:noProof/>
-          <w:sz w:val="24"/>
-          <w:szCs w:val="24"/>
           <w:lang w:eastAsia="fr-CA"/>
         </w:rPr>
         <w:drawing>
-          <wp:inline distT="0" distB="0" distL="0" distR="0">
-            <wp:extent cx="5486400" cy="3947160"/>
-            <wp:effectExtent l="0" t="0" r="0" b="0"/>
-            <wp:docPr id="5" name="Image 5"/>
+          <wp:inline distT="0" distB="0" distL="0" distR="0" wp14:anchorId="2D6F8D9F" wp14:editId="72C375DC">
+            <wp:extent cx="5486400" cy="3960495"/>
+            <wp:effectExtent l="0" t="0" r="0" b="1905"/>
+            <wp:docPr id="9" name="Image 9"/>
             <wp:cNvGraphicFramePr>
               <a:graphicFrameLocks xmlns:a="http://schemas.openxmlformats.org/drawingml/2006/main" noChangeAspect="1"/>
             </wp:cNvGraphicFramePr>
@@ -308,17 +291,11 @@
               <a:graphicData uri="http://schemas.openxmlformats.org/drawingml/2006/picture">
                 <pic:pic xmlns:pic="http://schemas.openxmlformats.org/drawingml/2006/picture">
                   <pic:nvPicPr>
-                    <pic:cNvPr id="5" name="Capture1.PNG"/>
+                    <pic:cNvPr id="1" name=""/>
                     <pic:cNvPicPr/>
                   </pic:nvPicPr>
                   <pic:blipFill>
-                    <a:blip r:embed="rId5">
-                      <a:extLst>
-                        <a:ext uri="{28A0092B-C50C-407E-A947-70E740481C1C}">
-                          <a14:useLocalDpi xmlns:a14="http://schemas.microsoft.com/office/drawing/2010/main" val="0"/>
-                        </a:ext>
-                      </a:extLst>
-                    </a:blip>
+                    <a:blip r:embed="rId6"/>
                     <a:stretch>
                       <a:fillRect/>
                     </a:stretch>
@@ -326,7 +303,7 @@
                   <pic:spPr>
                     <a:xfrm>
                       <a:off x="0" y="0"/>
-                      <a:ext cx="5486400" cy="3947160"/>
+                      <a:ext cx="5486400" cy="3960495"/>
                     </a:xfrm>
                     <a:prstGeom prst="rect">
                       <a:avLst/>
@@ -499,35 +476,67 @@
           <w:sz w:val="24"/>
           <w:szCs w:val="24"/>
         </w:rPr>
-        <w:t xml:space="preserve">Lors de la suppression </w:t>
-      </w:r>
-      <w:r>
-        <w:rPr>
-          <w:sz w:val="24"/>
-          <w:szCs w:val="24"/>
-        </w:rPr>
-        <w:t>une activité</w:t>
-      </w:r>
-      <w:r>
-        <w:rPr>
-          <w:sz w:val="24"/>
-          <w:szCs w:val="24"/>
-        </w:rPr>
-        <w:t xml:space="preserve"> n’a</w:t>
-      </w:r>
-      <w:r>
-        <w:rPr>
-          <w:sz w:val="24"/>
-          <w:szCs w:val="24"/>
-        </w:rPr>
-        <w:t xml:space="preserve"> pas de date supprimé elle</w:t>
-      </w:r>
-      <w:r>
-        <w:rPr>
-          <w:sz w:val="24"/>
-          <w:szCs w:val="24"/>
-        </w:rPr>
-        <w:t xml:space="preserve"> est complètement effacé</w:t>
+        <w:t>Lors de la suppression une activité n’a pas de date supprimé elle est complètement effacé.</w:t>
+      </w:r>
+    </w:p>
+    <w:p>
+      <w:pPr>
+        <w:rPr>
+          <w:sz w:val="24"/>
+          <w:szCs w:val="24"/>
+        </w:rPr>
+      </w:pPr>
+      <w:r>
+        <w:rPr>
+          <w:sz w:val="24"/>
+          <w:szCs w:val="24"/>
+        </w:rPr>
+        <w:t xml:space="preserve">Les activités sont triées par leur statut de réalisation et ensuite par leur date. </w:t>
+      </w:r>
+    </w:p>
+    <w:p>
+      <w:pPr>
+        <w:rPr>
+          <w:sz w:val="24"/>
+          <w:szCs w:val="24"/>
+        </w:rPr>
+      </w:pPr>
+      <w:r>
+        <w:rPr>
+          <w:sz w:val="24"/>
+          <w:szCs w:val="24"/>
+        </w:rPr>
+        <w:t>Les états des activités sont « réalisés ou non réalisés ».</w:t>
+      </w:r>
+    </w:p>
+    <w:p>
+      <w:pPr>
+        <w:rPr>
+          <w:sz w:val="24"/>
+          <w:szCs w:val="24"/>
+        </w:rPr>
+      </w:pPr>
+      <w:r>
+        <w:rPr>
+          <w:sz w:val="24"/>
+          <w:szCs w:val="24"/>
+        </w:rPr>
+        <w:t>Le statut n’est pas un champ mais une mise en évidence.</w:t>
+      </w:r>
+    </w:p>
+    <w:p>
+      <w:pPr>
+        <w:rPr>
+          <w:sz w:val="24"/>
+          <w:szCs w:val="24"/>
+        </w:rPr>
+      </w:pPr>
+      <w:r>
+        <w:rPr>
+          <w:sz w:val="24"/>
+          <w:szCs w:val="24"/>
+        </w:rPr>
+        <w:t>La suppression sera simple et ne sera qu’un pop-up</w:t>
       </w:r>
       <w:r>
         <w:rPr>
@@ -549,73 +558,6 @@
           <w:sz w:val="24"/>
           <w:szCs w:val="24"/>
         </w:rPr>
-        <w:t xml:space="preserve">Les activités sont triées par leur statut de réalisation et ensuite par leur date. </w:t>
-      </w:r>
-    </w:p>
-    <w:p>
-      <w:pPr>
-        <w:rPr>
-          <w:sz w:val="24"/>
-          <w:szCs w:val="24"/>
-        </w:rPr>
-      </w:pPr>
-      <w:r>
-        <w:rPr>
-          <w:sz w:val="24"/>
-          <w:szCs w:val="24"/>
-        </w:rPr>
-        <w:t>Les états des activités sont « réalisés ou non réalisés ».</w:t>
-      </w:r>
-    </w:p>
-    <w:p>
-      <w:pPr>
-        <w:rPr>
-          <w:sz w:val="24"/>
-          <w:szCs w:val="24"/>
-        </w:rPr>
-      </w:pPr>
-      <w:r>
-        <w:rPr>
-          <w:sz w:val="24"/>
-          <w:szCs w:val="24"/>
-        </w:rPr>
-        <w:t>Le statut n’est pas un champ mais une mise en évidence.</w:t>
-      </w:r>
-    </w:p>
-    <w:p>
-      <w:pPr>
-        <w:rPr>
-          <w:sz w:val="24"/>
-          <w:szCs w:val="24"/>
-        </w:rPr>
-      </w:pPr>
-      <w:r>
-        <w:rPr>
-          <w:sz w:val="24"/>
-          <w:szCs w:val="24"/>
-        </w:rPr>
-        <w:t>La suppression sera simple et ne sera qu’un pop-up</w:t>
-      </w:r>
-      <w:r>
-        <w:rPr>
-          <w:sz w:val="24"/>
-          <w:szCs w:val="24"/>
-        </w:rPr>
-        <w:t>.</w:t>
-      </w:r>
-    </w:p>
-    <w:p>
-      <w:pPr>
-        <w:rPr>
-          <w:sz w:val="24"/>
-          <w:szCs w:val="24"/>
-        </w:rPr>
-      </w:pPr>
-      <w:r>
-        <w:rPr>
-          <w:sz w:val="24"/>
-          <w:szCs w:val="24"/>
-        </w:rPr>
         <w:t>Le statut est un lien HyperText et lors d’un clic il devient réalisé.</w:t>
       </w:r>
     </w:p>
@@ -668,6 +610,110 @@
     <w:p>
       <w:pPr>
         <w:rPr>
+          <w:sz w:val="24"/>
+          <w:szCs w:val="24"/>
+        </w:rPr>
+      </w:pPr>
+      <w:r>
+        <w:rPr>
+          <w:sz w:val="24"/>
+          <w:szCs w:val="24"/>
+        </w:rPr>
+        <w:t>L’interface des listes d’évènements comprendra le nom, la date de début, la date de fin, la description.</w:t>
+      </w:r>
+    </w:p>
+    <w:p>
+      <w:pPr>
+        <w:rPr>
+          <w:sz w:val="24"/>
+          <w:szCs w:val="24"/>
+        </w:rPr>
+      </w:pPr>
+      <w:r>
+        <w:rPr>
+          <w:sz w:val="24"/>
+          <w:szCs w:val="24"/>
+        </w:rPr>
+        <w:t>Dans les détails le site web seras une icône qui envoie vers le site web de l’évènement.</w:t>
+      </w:r>
+    </w:p>
+    <w:p>
+      <w:pPr>
+        <w:rPr>
+          <w:sz w:val="24"/>
+          <w:szCs w:val="24"/>
+        </w:rPr>
+      </w:pPr>
+      <w:r>
+        <w:rPr>
+          <w:sz w:val="24"/>
+          <w:szCs w:val="24"/>
+        </w:rPr>
+        <w:t xml:space="preserve">Dans les détails de l’évènement ont y trouveras la liste des sous-évènements et les activités reliées. </w:t>
+      </w:r>
+    </w:p>
+    <w:p>
+      <w:pPr>
+        <w:rPr>
+          <w:sz w:val="24"/>
+          <w:szCs w:val="24"/>
+        </w:rPr>
+      </w:pPr>
+      <w:r>
+        <w:rPr>
+          <w:sz w:val="24"/>
+          <w:szCs w:val="24"/>
+        </w:rPr>
+        <w:t xml:space="preserve">L’affichage des sous-évènements </w:t>
+      </w:r>
+      <w:r>
+        <w:rPr>
+          <w:sz w:val="24"/>
+          <w:szCs w:val="24"/>
+        </w:rPr>
+        <w:t>devra</w:t>
+      </w:r>
+      <w:r>
+        <w:rPr>
+          <w:sz w:val="24"/>
+          <w:szCs w:val="24"/>
+        </w:rPr>
+        <w:t xml:space="preserve"> afficher TOUT ce qui est lié </w:t>
+      </w:r>
+      <w:r>
+        <w:rPr>
+          <w:sz w:val="24"/>
+          <w:szCs w:val="24"/>
+        </w:rPr>
+        <w:t>aux sous-évènements</w:t>
+      </w:r>
+      <w:r>
+        <w:rPr>
+          <w:sz w:val="24"/>
+          <w:szCs w:val="24"/>
+        </w:rPr>
+        <w:t xml:space="preserve"> (un résumé au minimum) Voir </w:t>
+      </w:r>
+      <w:proofErr w:type="spellStart"/>
+      <w:r>
+        <w:rPr>
+          <w:sz w:val="24"/>
+          <w:szCs w:val="24"/>
+        </w:rPr>
+        <w:t>Eric</w:t>
+      </w:r>
+      <w:proofErr w:type="spellEnd"/>
+      <w:r>
+        <w:rPr>
+          <w:sz w:val="24"/>
+          <w:szCs w:val="24"/>
+        </w:rPr>
+        <w:t xml:space="preserve"> avant de le faire.</w:t>
+      </w:r>
+    </w:p>
+    <w:p>
+      <w:pPr>
+        <w:rPr>
           <w:b/>
           <w:sz w:val="24"/>
           <w:szCs w:val="24"/>
@@ -683,8 +729,6 @@
         </w:rPr>
         <w:t xml:space="preserve">Les dons </w:t>
       </w:r>
-      <w:bookmarkStart w:id="0" w:name="_GoBack"/>
-      <w:bookmarkEnd w:id="0"/>
     </w:p>
     <w:p>
       <w:pPr>
@@ -768,14 +812,13 @@
           <w:szCs w:val="24"/>
         </w:rPr>
       </w:pPr>
-    </w:p>
-    <w:p>
-      <w:pPr>
-        <w:rPr>
-          <w:sz w:val="24"/>
-          <w:szCs w:val="24"/>
-        </w:rPr>
-      </w:pPr>
+      <w:r>
+        <w:rPr>
+          <w:sz w:val="24"/>
+          <w:szCs w:val="24"/>
+        </w:rPr>
+        <w:br w:type="page"/>
+      </w:r>
     </w:p>
     <w:p>
       <w:pPr>
@@ -790,6 +833,7 @@
           <w:sz w:val="36"/>
           <w:szCs w:val="36"/>
         </w:rPr>
+        <w:lastRenderedPageBreak/>
         <w:t>Package Publicités</w:t>
       </w:r>
     </w:p>
@@ -803,24 +847,13 @@
       <w:r>
         <w:rPr>
           <w:noProof/>
-          <w:sz w:val="24"/>
-          <w:szCs w:val="24"/>
           <w:lang w:eastAsia="fr-CA"/>
         </w:rPr>
-        <w:lastRenderedPageBreak/>
         <w:drawing>
-          <wp:anchor distT="0" distB="0" distL="114300" distR="114300" simplePos="0" relativeHeight="251658240" behindDoc="0" locked="0" layoutInCell="1" allowOverlap="1">
-            <wp:simplePos x="1143000" y="2428875"/>
-            <wp:positionH relativeFrom="column">
-              <wp:align>left</wp:align>
-            </wp:positionH>
-            <wp:positionV relativeFrom="paragraph">
-              <wp:align>top</wp:align>
-            </wp:positionV>
-            <wp:extent cx="5486400" cy="4356735"/>
-            <wp:effectExtent l="0" t="0" r="0" b="5715"/>
-            <wp:wrapSquare wrapText="bothSides"/>
-            <wp:docPr id="6" name="Image 6"/>
+          <wp:inline distT="0" distB="0" distL="0" distR="0" wp14:anchorId="5762A6B1" wp14:editId="52EC7153">
+            <wp:extent cx="5162550" cy="4105275"/>
+            <wp:effectExtent l="0" t="0" r="0" b="9525"/>
+            <wp:docPr id="10" name="Image 10"/>
             <wp:cNvGraphicFramePr>
               <a:graphicFrameLocks xmlns:a="http://schemas.openxmlformats.org/drawingml/2006/main" noChangeAspect="1"/>
             </wp:cNvGraphicFramePr>
@@ -828,17 +861,11 @@
               <a:graphicData uri="http://schemas.openxmlformats.org/drawingml/2006/picture">
                 <pic:pic xmlns:pic="http://schemas.openxmlformats.org/drawingml/2006/picture">
                   <pic:nvPicPr>
-                    <pic:cNvPr id="6" name="Capture2.PNG"/>
+                    <pic:cNvPr id="1" name=""/>
                     <pic:cNvPicPr/>
                   </pic:nvPicPr>
                   <pic:blipFill>
-                    <a:blip r:embed="rId6">
-                      <a:extLst>
-                        <a:ext uri="{28A0092B-C50C-407E-A947-70E740481C1C}">
-                          <a14:useLocalDpi xmlns:a14="http://schemas.microsoft.com/office/drawing/2010/main" val="0"/>
-                        </a:ext>
-                      </a:extLst>
-                    </a:blip>
+                    <a:blip r:embed="rId7"/>
                     <a:stretch>
                       <a:fillRect/>
                     </a:stretch>
@@ -846,262 +873,7 @@
                   <pic:spPr>
                     <a:xfrm>
                       <a:off x="0" y="0"/>
-                      <a:ext cx="5486400" cy="4356735"/>
-                    </a:xfrm>
-                    <a:prstGeom prst="rect">
-                      <a:avLst/>
-                    </a:prstGeom>
-                  </pic:spPr>
-                </pic:pic>
-              </a:graphicData>
-            </a:graphic>
-          </wp:anchor>
-        </w:drawing>
-      </w:r>
-      <w:r>
-        <w:rPr>
-          <w:sz w:val="24"/>
-          <w:szCs w:val="24"/>
-        </w:rPr>
-        <w:br w:type="textWrapping" w:clear="all"/>
-      </w:r>
-    </w:p>
-    <w:p>
-      <w:pPr>
-        <w:rPr>
-          <w:sz w:val="24"/>
-          <w:szCs w:val="24"/>
-        </w:rPr>
-      </w:pPr>
-    </w:p>
-    <w:p>
-      <w:pPr>
-        <w:rPr>
-          <w:sz w:val="24"/>
-          <w:szCs w:val="24"/>
-        </w:rPr>
-      </w:pPr>
-      <w:r>
-        <w:rPr>
-          <w:sz w:val="24"/>
-          <w:szCs w:val="24"/>
-        </w:rPr>
-        <w:t xml:space="preserve">Il doit être possible de créer une publicité. Une fois la publicité </w:t>
-      </w:r>
-      <w:r>
-        <w:rPr>
-          <w:sz w:val="24"/>
-          <w:szCs w:val="24"/>
-        </w:rPr>
-        <w:t>créée</w:t>
-      </w:r>
-      <w:r>
-        <w:rPr>
-          <w:sz w:val="24"/>
-          <w:szCs w:val="24"/>
-        </w:rPr>
-        <w:t xml:space="preserve">, elle doit être </w:t>
-      </w:r>
-      <w:r>
-        <w:rPr>
-          <w:sz w:val="24"/>
-          <w:szCs w:val="24"/>
-        </w:rPr>
-        <w:t>envoyé</w:t>
-      </w:r>
-      <w:r>
-        <w:rPr>
-          <w:sz w:val="24"/>
-          <w:szCs w:val="24"/>
-        </w:rPr>
-        <w:t>e</w:t>
-      </w:r>
-      <w:r>
-        <w:rPr>
-          <w:sz w:val="24"/>
-          <w:szCs w:val="24"/>
-        </w:rPr>
-        <w:t xml:space="preserve"> en fichier </w:t>
-      </w:r>
-      <w:r>
-        <w:rPr>
-          <w:sz w:val="24"/>
-          <w:szCs w:val="24"/>
-        </w:rPr>
-        <w:t>XML</w:t>
-      </w:r>
-      <w:r>
-        <w:rPr>
-          <w:sz w:val="24"/>
-          <w:szCs w:val="24"/>
-        </w:rPr>
-        <w:t>.</w:t>
-      </w:r>
-    </w:p>
-    <w:p>
-      <w:pPr>
-        <w:rPr>
-          <w:sz w:val="24"/>
-          <w:szCs w:val="24"/>
-        </w:rPr>
-      </w:pPr>
-      <w:r>
-        <w:rPr>
-          <w:sz w:val="24"/>
-          <w:szCs w:val="24"/>
-        </w:rPr>
-        <w:t>Une fois que la publicité est créée, elle est envoyée à une agence de publicité</w:t>
-      </w:r>
-      <w:r>
-        <w:rPr>
-          <w:sz w:val="24"/>
-          <w:szCs w:val="24"/>
-        </w:rPr>
-        <w:t>. Cette publicité devient donc u</w:t>
-      </w:r>
-      <w:r>
-        <w:rPr>
-          <w:sz w:val="24"/>
-          <w:szCs w:val="24"/>
-        </w:rPr>
-        <w:t>n appel d’offre. Cet appel d’offre contient un statut. Le statut tombe en négociation, ensuite tout dépendamment des répon</w:t>
-      </w:r>
-      <w:r>
-        <w:rPr>
-          <w:sz w:val="24"/>
-          <w:szCs w:val="24"/>
-        </w:rPr>
-        <w:t>ses il peut être annulé, accepté</w:t>
-      </w:r>
-      <w:r>
-        <w:rPr>
-          <w:sz w:val="24"/>
-          <w:szCs w:val="24"/>
-        </w:rPr>
-        <w:t xml:space="preserve">, etc… Il est important de noter qu’il peut y avoir </w:t>
-      </w:r>
-      <w:r>
-        <w:rPr>
-          <w:sz w:val="24"/>
-          <w:szCs w:val="24"/>
-        </w:rPr>
-        <w:t>un seul</w:t>
-      </w:r>
-      <w:r>
-        <w:rPr>
-          <w:sz w:val="24"/>
-          <w:szCs w:val="24"/>
-        </w:rPr>
-        <w:t xml:space="preserve"> </w:t>
-      </w:r>
-      <w:r>
-        <w:rPr>
-          <w:sz w:val="24"/>
-          <w:szCs w:val="24"/>
-        </w:rPr>
-        <w:t xml:space="preserve">appel d’offre </w:t>
-      </w:r>
-      <w:r>
-        <w:rPr>
-          <w:sz w:val="24"/>
-          <w:szCs w:val="24"/>
-        </w:rPr>
-        <w:t>accepté.</w:t>
-      </w:r>
-    </w:p>
-    <w:p>
-      <w:pPr>
-        <w:rPr>
-          <w:sz w:val="24"/>
-          <w:szCs w:val="24"/>
-        </w:rPr>
-      </w:pPr>
-      <w:r>
-        <w:rPr>
-          <w:sz w:val="24"/>
-          <w:szCs w:val="24"/>
-        </w:rPr>
-        <w:t>La publicité est obligatoirement liée à un évènement.</w:t>
-      </w:r>
-    </w:p>
-    <w:p>
-      <w:pPr>
-        <w:rPr>
-          <w:sz w:val="24"/>
-          <w:szCs w:val="24"/>
-        </w:rPr>
-      </w:pPr>
-    </w:p>
-    <w:p>
-      <w:pPr>
-        <w:rPr>
-          <w:sz w:val="24"/>
-          <w:szCs w:val="24"/>
-        </w:rPr>
-      </w:pPr>
-    </w:p>
-    <w:p>
-      <w:pPr>
-        <w:jc w:val="center"/>
-        <w:rPr>
-          <w:sz w:val="36"/>
-          <w:szCs w:val="36"/>
-        </w:rPr>
-      </w:pPr>
-      <w:r>
-        <w:rPr>
-          <w:sz w:val="36"/>
-          <w:szCs w:val="36"/>
-        </w:rPr>
-        <w:t>Package Forfaits</w:t>
-      </w:r>
-    </w:p>
-    <w:p>
-      <w:pPr>
-        <w:rPr>
-          <w:sz w:val="24"/>
-          <w:szCs w:val="24"/>
-        </w:rPr>
-      </w:pPr>
-      <w:r>
-        <w:rPr>
-          <w:noProof/>
-          <w:sz w:val="24"/>
-          <w:szCs w:val="24"/>
-          <w:lang w:eastAsia="fr-CA"/>
-        </w:rPr>
-        <w:lastRenderedPageBreak/>
-        <w:drawing>
-          <wp:inline distT="0" distB="0" distL="0" distR="0">
-            <wp:extent cx="5486400" cy="3625850"/>
-            <wp:effectExtent l="0" t="0" r="0" b="0"/>
-            <wp:docPr id="7" name="Image 7"/>
-            <wp:cNvGraphicFramePr>
-              <a:graphicFrameLocks xmlns:a="http://schemas.openxmlformats.org/drawingml/2006/main" noChangeAspect="1"/>
-            </wp:cNvGraphicFramePr>
-            <a:graphic xmlns:a="http://schemas.openxmlformats.org/drawingml/2006/main">
-              <a:graphicData uri="http://schemas.openxmlformats.org/drawingml/2006/picture">
-                <pic:pic xmlns:pic="http://schemas.openxmlformats.org/drawingml/2006/picture">
-                  <pic:nvPicPr>
-                    <pic:cNvPr id="7" name="Capture3.PNG"/>
-                    <pic:cNvPicPr/>
-                  </pic:nvPicPr>
-                  <pic:blipFill>
-                    <a:blip r:embed="rId7">
-                      <a:extLst>
-                        <a:ext uri="{28A0092B-C50C-407E-A947-70E740481C1C}">
-                          <a14:useLocalDpi xmlns:a14="http://schemas.microsoft.com/office/drawing/2010/main" val="0"/>
-                        </a:ext>
-                      </a:extLst>
-                    </a:blip>
-                    <a:stretch>
-                      <a:fillRect/>
-                    </a:stretch>
-                  </pic:blipFill>
-                  <pic:spPr>
-                    <a:xfrm>
-                      <a:off x="0" y="0"/>
-                      <a:ext cx="5486400" cy="3625850"/>
+                      <a:ext cx="5162550" cy="4105275"/>
                     </a:xfrm>
                     <a:prstGeom prst="rect">
                       <a:avLst/>
@@ -1113,50 +885,169 @@
           </wp:inline>
         </w:drawing>
       </w:r>
-    </w:p>
-    <w:p>
-      <w:pPr>
-        <w:rPr>
-          <w:sz w:val="24"/>
-          <w:szCs w:val="24"/>
-        </w:rPr>
-      </w:pPr>
-    </w:p>
-    <w:p>
-      <w:pPr>
-        <w:rPr>
-          <w:sz w:val="24"/>
-          <w:szCs w:val="24"/>
-        </w:rPr>
-      </w:pPr>
-      <w:r>
-        <w:rPr>
-          <w:sz w:val="24"/>
-          <w:szCs w:val="24"/>
-        </w:rPr>
-        <w:t>Le package de forfait comprend une ternaire. Elle déterminera un prix global pour les forfaits, les billets ainsi que les salles. Ce sera un champ calculé et il devra y avoir moyen de le calculer directement sur la page web.</w:t>
-      </w:r>
-    </w:p>
-    <w:p>
-      <w:pPr>
-        <w:rPr>
-          <w:sz w:val="24"/>
-          <w:szCs w:val="24"/>
-        </w:rPr>
-      </w:pPr>
-      <w:r>
-        <w:rPr>
-          <w:sz w:val="24"/>
-          <w:szCs w:val="24"/>
-        </w:rPr>
-        <w:t>Sur la page de forfait, il doit y avoir une place Googl</w:t>
-      </w:r>
-      <w:r>
-        <w:rPr>
-          <w:sz w:val="24"/>
-          <w:szCs w:val="24"/>
-        </w:rPr>
-        <w:t xml:space="preserve">e </w:t>
+      <w:r>
+        <w:rPr>
+          <w:sz w:val="24"/>
+          <w:szCs w:val="24"/>
+        </w:rPr>
+        <w:br w:type="textWrapping" w:clear="all"/>
+      </w:r>
+      <w:r>
+        <w:rPr>
+          <w:sz w:val="24"/>
+          <w:szCs w:val="24"/>
+        </w:rPr>
+        <w:t xml:space="preserve">Il doit être possible de créer une publicité. Une fois la publicité </w:t>
+      </w:r>
+      <w:r>
+        <w:rPr>
+          <w:sz w:val="24"/>
+          <w:szCs w:val="24"/>
+        </w:rPr>
+        <w:t>créée</w:t>
+      </w:r>
+      <w:r>
+        <w:rPr>
+          <w:sz w:val="24"/>
+          <w:szCs w:val="24"/>
+        </w:rPr>
+        <w:t xml:space="preserve">, elle doit être </w:t>
+      </w:r>
+      <w:r>
+        <w:rPr>
+          <w:sz w:val="24"/>
+          <w:szCs w:val="24"/>
+        </w:rPr>
+        <w:t>envoyé</w:t>
+      </w:r>
+      <w:r>
+        <w:rPr>
+          <w:sz w:val="24"/>
+          <w:szCs w:val="24"/>
+        </w:rPr>
+        <w:t>e</w:t>
+      </w:r>
+      <w:r>
+        <w:rPr>
+          <w:sz w:val="24"/>
+          <w:szCs w:val="24"/>
+        </w:rPr>
+        <w:t xml:space="preserve"> en fichier </w:t>
+      </w:r>
+      <w:r>
+        <w:rPr>
+          <w:sz w:val="24"/>
+          <w:szCs w:val="24"/>
+        </w:rPr>
+        <w:t>XML</w:t>
+      </w:r>
+      <w:r>
+        <w:rPr>
+          <w:sz w:val="24"/>
+          <w:szCs w:val="24"/>
+        </w:rPr>
+        <w:t>.</w:t>
+      </w:r>
+    </w:p>
+    <w:p>
+      <w:pPr>
+        <w:rPr>
+          <w:sz w:val="24"/>
+          <w:szCs w:val="24"/>
+        </w:rPr>
+      </w:pPr>
+      <w:r>
+        <w:rPr>
+          <w:sz w:val="24"/>
+          <w:szCs w:val="24"/>
+        </w:rPr>
+        <w:t>Une fois que la publicité est créée, elle est envoyée à une agence de publicité</w:t>
+      </w:r>
+      <w:r>
+        <w:rPr>
+          <w:sz w:val="24"/>
+          <w:szCs w:val="24"/>
+        </w:rPr>
+        <w:t>. Cette publicité devient donc u</w:t>
+      </w:r>
+      <w:r>
+        <w:rPr>
+          <w:sz w:val="24"/>
+          <w:szCs w:val="24"/>
+        </w:rPr>
+        <w:t>n appel d’offre. Cet appel d’offre contient un statut. Le statut tombe en négociation, ensuite tout dépendamment des répon</w:t>
+      </w:r>
+      <w:r>
+        <w:rPr>
+          <w:sz w:val="24"/>
+          <w:szCs w:val="24"/>
+        </w:rPr>
+        <w:t>ses il peut être annulé, accepté</w:t>
+      </w:r>
+      <w:r>
+        <w:rPr>
+          <w:sz w:val="24"/>
+          <w:szCs w:val="24"/>
+        </w:rPr>
+        <w:t xml:space="preserve">, etc… Il est important de noter qu’il peut y avoir </w:t>
+      </w:r>
+      <w:r>
+        <w:rPr>
+          <w:sz w:val="24"/>
+          <w:szCs w:val="24"/>
+        </w:rPr>
+        <w:t>un seul</w:t>
+      </w:r>
+      <w:r>
+        <w:rPr>
+          <w:sz w:val="24"/>
+          <w:szCs w:val="24"/>
+        </w:rPr>
+        <w:t xml:space="preserve"> </w:t>
+      </w:r>
+      <w:r>
+        <w:rPr>
+          <w:sz w:val="24"/>
+          <w:szCs w:val="24"/>
+        </w:rPr>
+        <w:t xml:space="preserve">appel d’offre </w:t>
+      </w:r>
+      <w:r>
+        <w:rPr>
+          <w:sz w:val="24"/>
+          <w:szCs w:val="24"/>
+        </w:rPr>
+        <w:t>accepté.</w:t>
+      </w:r>
+    </w:p>
+    <w:p>
+      <w:pPr>
+        <w:rPr>
+          <w:sz w:val="24"/>
+          <w:szCs w:val="24"/>
+        </w:rPr>
+      </w:pPr>
+      <w:r>
+        <w:rPr>
+          <w:sz w:val="24"/>
+          <w:szCs w:val="24"/>
+        </w:rPr>
+        <w:t>La publicité est obligatoirement liée à un évènement.</w:t>
+      </w:r>
+    </w:p>
+    <w:p>
+      <w:pPr>
+        <w:rPr>
+          <w:sz w:val="24"/>
+          <w:szCs w:val="24"/>
+        </w:rPr>
+      </w:pPr>
+      <w:r>
+        <w:rPr>
+          <w:sz w:val="24"/>
+          <w:szCs w:val="24"/>
+        </w:rPr>
+        <w:t xml:space="preserve">La création des publicités va être faite manuellement et par étapes générer le </w:t>
       </w:r>
       <w:proofErr w:type="spellStart"/>
       <w:r>
@@ -1164,14 +1055,7 @@
           <w:sz w:val="24"/>
           <w:szCs w:val="24"/>
         </w:rPr>
-        <w:t>M</w:t>
-      </w:r>
-      <w:r>
-        <w:rPr>
-          <w:sz w:val="24"/>
-          <w:szCs w:val="24"/>
-        </w:rPr>
-        <w:t>aps</w:t>
+        <w:t>xml</w:t>
       </w:r>
       <w:proofErr w:type="spellEnd"/>
       <w:r>
@@ -1179,92 +1063,53 @@
           <w:sz w:val="24"/>
           <w:szCs w:val="24"/>
         </w:rPr>
-        <w:t xml:space="preserve">, </w:t>
-      </w:r>
-      <w:r>
-        <w:rPr>
-          <w:sz w:val="24"/>
-          <w:szCs w:val="24"/>
-        </w:rPr>
-        <w:t>les deux salles ainsi qu’une image (de la salle, mais elle peut être fictive pour le projet).</w:t>
-      </w:r>
-    </w:p>
-    <w:p>
-      <w:pPr>
-        <w:rPr>
-          <w:sz w:val="24"/>
-          <w:szCs w:val="24"/>
-        </w:rPr>
-      </w:pPr>
-      <w:r>
-        <w:rPr>
-          <w:sz w:val="24"/>
-          <w:szCs w:val="24"/>
-        </w:rPr>
-        <w:t>Il doit y avoir un espace afin</w:t>
-      </w:r>
-      <w:r>
-        <w:rPr>
-          <w:sz w:val="24"/>
-          <w:szCs w:val="24"/>
-        </w:rPr>
-        <w:t xml:space="preserve"> d’indiquer si le billet acheté</w:t>
-      </w:r>
-      <w:r>
-        <w:rPr>
-          <w:sz w:val="24"/>
-          <w:szCs w:val="24"/>
-        </w:rPr>
-        <w:t xml:space="preserve"> est en prévente. Si oui, un rabais de 25% sera appliqué à ce dernier.</w:t>
-      </w:r>
-    </w:p>
-    <w:p>
-      <w:pPr>
-        <w:rPr>
-          <w:sz w:val="24"/>
-          <w:szCs w:val="24"/>
-        </w:rPr>
-      </w:pPr>
-    </w:p>
-    <w:p>
-      <w:pPr>
-        <w:rPr>
-          <w:sz w:val="24"/>
-          <w:szCs w:val="24"/>
-        </w:rPr>
-      </w:pPr>
-    </w:p>
-    <w:p>
-      <w:pPr>
-        <w:rPr>
-          <w:sz w:val="24"/>
-          <w:szCs w:val="24"/>
-        </w:rPr>
-      </w:pPr>
-    </w:p>
-    <w:p>
-      <w:pPr>
-        <w:rPr>
-          <w:sz w:val="24"/>
-          <w:szCs w:val="24"/>
-        </w:rPr>
-      </w:pPr>
-    </w:p>
-    <w:p>
-      <w:pPr>
-        <w:rPr>
-          <w:sz w:val="24"/>
-          <w:szCs w:val="24"/>
-        </w:rPr>
-      </w:pPr>
-    </w:p>
-    <w:p>
-      <w:pPr>
-        <w:rPr>
-          <w:sz w:val="24"/>
-          <w:szCs w:val="24"/>
-        </w:rPr>
-      </w:pPr>
+        <w:t xml:space="preserve"> des choix à la fin.</w:t>
+      </w:r>
+    </w:p>
+    <w:p>
+      <w:pPr>
+        <w:rPr>
+          <w:sz w:val="24"/>
+          <w:szCs w:val="24"/>
+        </w:rPr>
+      </w:pPr>
+      <w:r>
+        <w:rPr>
+          <w:sz w:val="24"/>
+          <w:szCs w:val="24"/>
+        </w:rPr>
+        <w:t>Les appels d’offres et les soumissions peuvent être dans la même page.</w:t>
+      </w:r>
+    </w:p>
+    <w:p>
+      <w:pPr>
+        <w:rPr>
+          <w:sz w:val="24"/>
+          <w:szCs w:val="24"/>
+        </w:rPr>
+      </w:pPr>
+      <w:r>
+        <w:rPr>
+          <w:sz w:val="24"/>
+          <w:szCs w:val="24"/>
+        </w:rPr>
+        <w:t>Voir tous les appels d’offres et soumissions au même endroit.</w:t>
+      </w:r>
+    </w:p>
+    <w:p>
+      <w:pPr>
+        <w:rPr>
+          <w:sz w:val="24"/>
+          <w:szCs w:val="24"/>
+        </w:rPr>
+      </w:pPr>
+      <w:r>
+        <w:rPr>
+          <w:sz w:val="24"/>
+          <w:szCs w:val="24"/>
+        </w:rPr>
+        <w:t>L’écran de consultation montre les soumissions et l’écran de création fait un appel d’offre.</w:t>
+      </w:r>
     </w:p>
     <w:p>
       <w:pPr>
@@ -1279,16 +1124,17 @@
           <w:sz w:val="36"/>
           <w:szCs w:val="36"/>
         </w:rPr>
-        <w:t>Package Mémos</w:t>
-      </w:r>
-    </w:p>
-    <w:p>
-      <w:pPr>
-        <w:rPr>
-          <w:sz w:val="24"/>
-          <w:szCs w:val="24"/>
-        </w:rPr>
-      </w:pPr>
+        <w:t>Package For</w:t>
+      </w:r>
+      <w:bookmarkStart w:id="0" w:name="_GoBack"/>
+      <w:bookmarkEnd w:id="0"/>
+      <w:r>
+        <w:rPr>
+          <w:sz w:val="36"/>
+          <w:szCs w:val="36"/>
+        </w:rPr>
+        <w:t>faits</w:t>
+      </w:r>
     </w:p>
     <w:p>
       <w:pPr>
@@ -1300,16 +1146,14 @@
       <w:r>
         <w:rPr>
           <w:noProof/>
-          <w:sz w:val="24"/>
-          <w:szCs w:val="24"/>
           <w:lang w:eastAsia="fr-CA"/>
         </w:rPr>
         <w:lastRenderedPageBreak/>
         <w:drawing>
-          <wp:inline distT="0" distB="0" distL="0" distR="0">
-            <wp:extent cx="2543530" cy="2133898"/>
-            <wp:effectExtent l="0" t="0" r="9525" b="0"/>
-            <wp:docPr id="8" name="Image 8"/>
+          <wp:inline distT="0" distB="0" distL="0" distR="0" wp14:anchorId="1307B1FC" wp14:editId="50E7EDE4">
+            <wp:extent cx="5486400" cy="2338070"/>
+            <wp:effectExtent l="0" t="0" r="0" b="5080"/>
+            <wp:docPr id="1" name="Image 1"/>
             <wp:cNvGraphicFramePr>
               <a:graphicFrameLocks xmlns:a="http://schemas.openxmlformats.org/drawingml/2006/main" noChangeAspect="1"/>
             </wp:cNvGraphicFramePr>
@@ -1317,17 +1161,11 @@
               <a:graphicData uri="http://schemas.openxmlformats.org/drawingml/2006/picture">
                 <pic:pic xmlns:pic="http://schemas.openxmlformats.org/drawingml/2006/picture">
                   <pic:nvPicPr>
-                    <pic:cNvPr id="8" name="Capture4.PNG"/>
+                    <pic:cNvPr id="1" name=""/>
                     <pic:cNvPicPr/>
                   </pic:nvPicPr>
                   <pic:blipFill>
-                    <a:blip r:embed="rId8">
-                      <a:extLst>
-                        <a:ext uri="{28A0092B-C50C-407E-A947-70E740481C1C}">
-                          <a14:useLocalDpi xmlns:a14="http://schemas.microsoft.com/office/drawing/2010/main" val="0"/>
-                        </a:ext>
-                      </a:extLst>
-                    </a:blip>
+                    <a:blip r:embed="rId8"/>
                     <a:stretch>
                       <a:fillRect/>
                     </a:stretch>
@@ -1335,7 +1173,7 @@
                   <pic:spPr>
                     <a:xfrm>
                       <a:off x="0" y="0"/>
-                      <a:ext cx="2543530" cy="2133898"/>
+                      <a:ext cx="5486400" cy="2338070"/>
                     </a:xfrm>
                     <a:prstGeom prst="rect">
                       <a:avLst/>
@@ -1368,6 +1206,459 @@
           <w:sz w:val="24"/>
           <w:szCs w:val="24"/>
         </w:rPr>
+        <w:t>Le package de forfait comprend une ternaire. Elle déterminera un prix global pour les forfaits, les billets ainsi que les salles. Ce sera un champ calculé et il devra y avoir moyen de le calculer directement sur la page web.</w:t>
+      </w:r>
+    </w:p>
+    <w:p>
+      <w:pPr>
+        <w:rPr>
+          <w:sz w:val="24"/>
+          <w:szCs w:val="24"/>
+        </w:rPr>
+      </w:pPr>
+      <w:r>
+        <w:rPr>
+          <w:sz w:val="24"/>
+          <w:szCs w:val="24"/>
+        </w:rPr>
+        <w:t>Sur la page de forfait, il doit y avoir une place Googl</w:t>
+      </w:r>
+      <w:r>
+        <w:rPr>
+          <w:sz w:val="24"/>
+          <w:szCs w:val="24"/>
+        </w:rPr>
+        <w:t xml:space="preserve">e </w:t>
+      </w:r>
+      <w:proofErr w:type="spellStart"/>
+      <w:r>
+        <w:rPr>
+          <w:sz w:val="24"/>
+          <w:szCs w:val="24"/>
+        </w:rPr>
+        <w:t>M</w:t>
+      </w:r>
+      <w:r>
+        <w:rPr>
+          <w:sz w:val="24"/>
+          <w:szCs w:val="24"/>
+        </w:rPr>
+        <w:t>aps</w:t>
+      </w:r>
+      <w:proofErr w:type="spellEnd"/>
+      <w:r>
+        <w:rPr>
+          <w:sz w:val="24"/>
+          <w:szCs w:val="24"/>
+        </w:rPr>
+        <w:t xml:space="preserve">, </w:t>
+      </w:r>
+      <w:r>
+        <w:rPr>
+          <w:sz w:val="24"/>
+          <w:szCs w:val="24"/>
+        </w:rPr>
+        <w:t>les deux salles ainsi qu’une image (de la salle, mais elle peut être fictive pour le projet).</w:t>
+      </w:r>
+    </w:p>
+    <w:p>
+      <w:pPr>
+        <w:rPr>
+          <w:sz w:val="24"/>
+          <w:szCs w:val="24"/>
+        </w:rPr>
+      </w:pPr>
+      <w:r>
+        <w:rPr>
+          <w:sz w:val="24"/>
+          <w:szCs w:val="24"/>
+        </w:rPr>
+        <w:t>Il va y avoir 4 « forfaits », selon :</w:t>
+      </w:r>
+      <w:r>
+        <w:rPr>
+          <w:sz w:val="24"/>
+          <w:szCs w:val="24"/>
+        </w:rPr>
+        <w:tab/>
+      </w:r>
+    </w:p>
+    <w:p>
+      <w:pPr>
+        <w:pStyle w:val="Paragraphedeliste"/>
+        <w:numPr>
+          <w:ilvl w:val="0"/>
+          <w:numId w:val="1"/>
+        </w:numPr>
+        <w:rPr>
+          <w:sz w:val="24"/>
+          <w:szCs w:val="24"/>
+        </w:rPr>
+      </w:pPr>
+      <w:r>
+        <w:rPr>
+          <w:sz w:val="24"/>
+          <w:szCs w:val="24"/>
+        </w:rPr>
+        <w:t>L’âge</w:t>
+      </w:r>
+      <w:r>
+        <w:rPr>
+          <w:sz w:val="24"/>
+          <w:szCs w:val="24"/>
+        </w:rPr>
+        <w:t xml:space="preserve"> </w:t>
+      </w:r>
+      <w:r>
+        <w:rPr>
+          <w:sz w:val="24"/>
+          <w:szCs w:val="24"/>
+        </w:rPr>
+        <w:t xml:space="preserve">(L’estimation </w:t>
+      </w:r>
+      <w:r>
+        <w:rPr>
+          <w:sz w:val="24"/>
+          <w:szCs w:val="24"/>
+        </w:rPr>
+        <w:t>utilisera</w:t>
+      </w:r>
+      <w:r>
+        <w:rPr>
+          <w:sz w:val="24"/>
+          <w:szCs w:val="24"/>
+        </w:rPr>
+        <w:t xml:space="preserve"> 20% de jeunes, 50% d’adultes et 30% d’ainés)</w:t>
+      </w:r>
+      <w:r>
+        <w:rPr>
+          <w:sz w:val="24"/>
+          <w:szCs w:val="24"/>
+        </w:rPr>
+        <w:t>.</w:t>
+      </w:r>
+    </w:p>
+    <w:p>
+      <w:pPr>
+        <w:pStyle w:val="Paragraphedeliste"/>
+        <w:numPr>
+          <w:ilvl w:val="0"/>
+          <w:numId w:val="1"/>
+        </w:numPr>
+        <w:rPr>
+          <w:sz w:val="24"/>
+          <w:szCs w:val="24"/>
+        </w:rPr>
+      </w:pPr>
+      <w:r>
+        <w:rPr>
+          <w:sz w:val="24"/>
+          <w:szCs w:val="24"/>
+        </w:rPr>
+        <w:t>Prévente (25% rabais)</w:t>
+      </w:r>
+      <w:r>
+        <w:rPr>
+          <w:sz w:val="24"/>
+          <w:szCs w:val="24"/>
+        </w:rPr>
+        <w:t>.</w:t>
+      </w:r>
+    </w:p>
+    <w:p>
+      <w:pPr>
+        <w:pStyle w:val="Paragraphedeliste"/>
+        <w:numPr>
+          <w:ilvl w:val="0"/>
+          <w:numId w:val="1"/>
+        </w:numPr>
+        <w:rPr>
+          <w:sz w:val="24"/>
+          <w:szCs w:val="24"/>
+        </w:rPr>
+      </w:pPr>
+      <w:r>
+        <w:rPr>
+          <w:sz w:val="24"/>
+          <w:szCs w:val="24"/>
+        </w:rPr>
+        <w:t>Souper-Spectacles</w:t>
+      </w:r>
+      <w:r>
+        <w:rPr>
+          <w:sz w:val="24"/>
+          <w:szCs w:val="24"/>
+        </w:rPr>
+        <w:t>.</w:t>
+      </w:r>
+    </w:p>
+    <w:p>
+      <w:pPr>
+        <w:pStyle w:val="Paragraphedeliste"/>
+        <w:numPr>
+          <w:ilvl w:val="0"/>
+          <w:numId w:val="1"/>
+        </w:numPr>
+        <w:rPr>
+          <w:sz w:val="24"/>
+          <w:szCs w:val="24"/>
+        </w:rPr>
+      </w:pPr>
+      <w:r>
+        <w:rPr>
+          <w:sz w:val="24"/>
+          <w:szCs w:val="24"/>
+        </w:rPr>
+        <w:t>Promotions (billet à 0$)</w:t>
+      </w:r>
+      <w:r>
+        <w:rPr>
+          <w:sz w:val="24"/>
+          <w:szCs w:val="24"/>
+        </w:rPr>
+        <w:t>.</w:t>
+      </w:r>
+    </w:p>
+    <w:p>
+      <w:pPr>
+        <w:rPr>
+          <w:sz w:val="24"/>
+          <w:szCs w:val="24"/>
+        </w:rPr>
+      </w:pPr>
+      <w:r>
+        <w:rPr>
+          <w:sz w:val="24"/>
+          <w:szCs w:val="24"/>
+        </w:rPr>
+        <w:t>Ils vont</w:t>
+      </w:r>
+      <w:r>
+        <w:rPr>
+          <w:sz w:val="24"/>
+          <w:szCs w:val="24"/>
+        </w:rPr>
+        <w:t xml:space="preserve"> être </w:t>
+      </w:r>
+      <w:r>
+        <w:rPr>
+          <w:sz w:val="24"/>
+          <w:szCs w:val="24"/>
+        </w:rPr>
+        <w:t>appliqués</w:t>
+      </w:r>
+      <w:r>
+        <w:rPr>
+          <w:sz w:val="24"/>
+          <w:szCs w:val="24"/>
+        </w:rPr>
+        <w:t xml:space="preserve"> directement au calculateur.</w:t>
+      </w:r>
+    </w:p>
+    <w:p>
+      <w:pPr>
+        <w:rPr>
+          <w:sz w:val="24"/>
+          <w:szCs w:val="24"/>
+        </w:rPr>
+      </w:pPr>
+      <w:r>
+        <w:rPr>
+          <w:sz w:val="24"/>
+          <w:szCs w:val="24"/>
+        </w:rPr>
+        <w:t>Dans le calculateur nous allons devoir entrer le nombre de places, nombres de places V.I.P. ainsi que le prix des deux types de places.</w:t>
+      </w:r>
+    </w:p>
+    <w:p>
+      <w:pPr>
+        <w:rPr>
+          <w:sz w:val="24"/>
+          <w:szCs w:val="24"/>
+        </w:rPr>
+      </w:pPr>
+      <w:r>
+        <w:rPr>
+          <w:sz w:val="24"/>
+          <w:szCs w:val="24"/>
+        </w:rPr>
+        <w:t>Le seul prix gardé est le coût de location de la salle.</w:t>
+      </w:r>
+    </w:p>
+    <w:p>
+      <w:pPr>
+        <w:rPr>
+          <w:sz w:val="24"/>
+          <w:szCs w:val="24"/>
+        </w:rPr>
+      </w:pPr>
+      <w:r>
+        <w:rPr>
+          <w:sz w:val="24"/>
+          <w:szCs w:val="24"/>
+        </w:rPr>
+        <w:t>Les forfaits seront choisi et ajouté un par un.</w:t>
+      </w:r>
+    </w:p>
+    <w:p>
+      <w:pPr>
+        <w:rPr>
+          <w:sz w:val="24"/>
+          <w:szCs w:val="24"/>
+        </w:rPr>
+      </w:pPr>
+      <w:r>
+        <w:rPr>
+          <w:sz w:val="24"/>
+          <w:szCs w:val="24"/>
+        </w:rPr>
+        <w:t xml:space="preserve">Le calculateur </w:t>
+      </w:r>
+      <w:r>
+        <w:rPr>
+          <w:sz w:val="24"/>
+          <w:szCs w:val="24"/>
+        </w:rPr>
+        <w:t>devra</w:t>
+      </w:r>
+      <w:r>
+        <w:rPr>
+          <w:sz w:val="24"/>
+          <w:szCs w:val="24"/>
+        </w:rPr>
+        <w:t xml:space="preserve"> nous dire combien de billets vont être en </w:t>
+      </w:r>
+      <w:r>
+        <w:rPr>
+          <w:sz w:val="24"/>
+          <w:szCs w:val="24"/>
+        </w:rPr>
+        <w:t>prévente.</w:t>
+      </w:r>
+    </w:p>
+    <w:p>
+      <w:pPr>
+        <w:rPr>
+          <w:sz w:val="24"/>
+          <w:szCs w:val="24"/>
+        </w:rPr>
+      </w:pPr>
+      <w:r>
+        <w:rPr>
+          <w:sz w:val="24"/>
+          <w:szCs w:val="24"/>
+        </w:rPr>
+        <w:t>Nous n’allons rien sauvegarder dans le calculateur.</w:t>
+      </w:r>
+    </w:p>
+    <w:p>
+      <w:pPr>
+        <w:rPr>
+          <w:sz w:val="24"/>
+          <w:szCs w:val="24"/>
+        </w:rPr>
+      </w:pPr>
+      <w:r>
+        <w:rPr>
+          <w:sz w:val="24"/>
+          <w:szCs w:val="24"/>
+        </w:rPr>
+        <w:t>Lors de la sélection d’une salle pour un sous-évènement elle va garder cette salle pour le reste du sous-évènement.</w:t>
+      </w:r>
+    </w:p>
+    <w:p>
+      <w:pPr>
+        <w:jc w:val="center"/>
+        <w:rPr>
+          <w:sz w:val="36"/>
+          <w:szCs w:val="36"/>
+        </w:rPr>
+      </w:pPr>
+      <w:r>
+        <w:rPr>
+          <w:sz w:val="36"/>
+          <w:szCs w:val="36"/>
+        </w:rPr>
+        <w:t>Package Mémos</w:t>
+      </w:r>
+    </w:p>
+    <w:p>
+      <w:pPr>
+        <w:rPr>
+          <w:sz w:val="24"/>
+          <w:szCs w:val="24"/>
+        </w:rPr>
+      </w:pPr>
+    </w:p>
+    <w:p>
+      <w:pPr>
+        <w:rPr>
+          <w:sz w:val="24"/>
+          <w:szCs w:val="24"/>
+        </w:rPr>
+      </w:pPr>
+      <w:r>
+        <w:rPr>
+          <w:noProof/>
+          <w:lang w:eastAsia="fr-CA"/>
+        </w:rPr>
+        <w:drawing>
+          <wp:inline distT="0" distB="0" distL="0" distR="0" wp14:anchorId="1D2C567E" wp14:editId="4BB18132">
+            <wp:extent cx="5486400" cy="2338705"/>
+            <wp:effectExtent l="0" t="0" r="0" b="4445"/>
+            <wp:docPr id="2" name="Image 2"/>
+            <wp:cNvGraphicFramePr>
+              <a:graphicFrameLocks xmlns:a="http://schemas.openxmlformats.org/drawingml/2006/main" noChangeAspect="1"/>
+            </wp:cNvGraphicFramePr>
+            <a:graphic xmlns:a="http://schemas.openxmlformats.org/drawingml/2006/main">
+              <a:graphicData uri="http://schemas.openxmlformats.org/drawingml/2006/picture">
+                <pic:pic xmlns:pic="http://schemas.openxmlformats.org/drawingml/2006/picture">
+                  <pic:nvPicPr>
+                    <pic:cNvPr id="1" name=""/>
+                    <pic:cNvPicPr/>
+                  </pic:nvPicPr>
+                  <pic:blipFill>
+                    <a:blip r:embed="rId9"/>
+                    <a:stretch>
+                      <a:fillRect/>
+                    </a:stretch>
+                  </pic:blipFill>
+                  <pic:spPr>
+                    <a:xfrm>
+                      <a:off x="0" y="0"/>
+                      <a:ext cx="5486400" cy="2338705"/>
+                    </a:xfrm>
+                    <a:prstGeom prst="rect">
+                      <a:avLst/>
+                    </a:prstGeom>
+                  </pic:spPr>
+                </pic:pic>
+              </a:graphicData>
+            </a:graphic>
+          </wp:inline>
+        </w:drawing>
+      </w:r>
+    </w:p>
+    <w:p>
+      <w:pPr>
+        <w:rPr>
+          <w:sz w:val="24"/>
+          <w:szCs w:val="24"/>
+        </w:rPr>
+      </w:pPr>
+    </w:p>
+    <w:p>
+      <w:pPr>
+        <w:rPr>
+          <w:sz w:val="24"/>
+          <w:szCs w:val="24"/>
+        </w:rPr>
+      </w:pPr>
+      <w:r>
+        <w:rPr>
+          <w:sz w:val="24"/>
+          <w:szCs w:val="24"/>
+        </w:rPr>
         <w:t xml:space="preserve">Le package mémos est une table </w:t>
       </w:r>
       <w:r>
@@ -1563,37 +1854,79 @@
           <w:sz w:val="24"/>
           <w:szCs w:val="24"/>
         </w:rPr>
-        <w:t>Le memo retourne à la page ou était la personne avant de cliquer sur celui-ci</w:t>
-      </w:r>
-    </w:p>
-    <w:p>
-      <w:pPr>
-        <w:rPr>
-          <w:sz w:val="24"/>
-          <w:szCs w:val="24"/>
-        </w:rPr>
-      </w:pPr>
-      <w:r>
-        <w:rPr>
-          <w:sz w:val="24"/>
-          <w:szCs w:val="24"/>
-        </w:rPr>
-        <w:t>Le memo est de couleur différente s’il n’est pas Lu</w:t>
-      </w:r>
-    </w:p>
-    <w:p>
-      <w:pPr>
-        <w:rPr>
-          <w:sz w:val="24"/>
-          <w:szCs w:val="24"/>
-        </w:rPr>
-      </w:pPr>
-      <w:r>
-        <w:rPr>
-          <w:sz w:val="24"/>
-          <w:szCs w:val="24"/>
-        </w:rPr>
-        <w:t>Le memo devient « Lu » automatiquement dès qu’il y a un cli</w:t>
+        <w:t xml:space="preserve">Le </w:t>
+      </w:r>
+      <w:r>
+        <w:rPr>
+          <w:sz w:val="24"/>
+          <w:szCs w:val="24"/>
+        </w:rPr>
+        <w:t>mémo</w:t>
+      </w:r>
+      <w:r>
+        <w:rPr>
+          <w:sz w:val="24"/>
+          <w:szCs w:val="24"/>
+        </w:rPr>
+        <w:t xml:space="preserve"> retourne à la page ou était la personne avant de cliquer sur celui-ci</w:t>
+      </w:r>
+    </w:p>
+    <w:p>
+      <w:pPr>
+        <w:rPr>
+          <w:sz w:val="24"/>
+          <w:szCs w:val="24"/>
+        </w:rPr>
+      </w:pPr>
+      <w:r>
+        <w:rPr>
+          <w:sz w:val="24"/>
+          <w:szCs w:val="24"/>
+        </w:rPr>
+        <w:t xml:space="preserve">Le </w:t>
+      </w:r>
+      <w:r>
+        <w:rPr>
+          <w:sz w:val="24"/>
+          <w:szCs w:val="24"/>
+        </w:rPr>
+        <w:t>mémo</w:t>
+      </w:r>
+      <w:r>
+        <w:rPr>
+          <w:sz w:val="24"/>
+          <w:szCs w:val="24"/>
+        </w:rPr>
+        <w:t xml:space="preserve"> est de couleur différente s’il n’est pas Lu</w:t>
+      </w:r>
+    </w:p>
+    <w:p>
+      <w:pPr>
+        <w:rPr>
+          <w:sz w:val="24"/>
+          <w:szCs w:val="24"/>
+        </w:rPr>
+      </w:pPr>
+      <w:r>
+        <w:rPr>
+          <w:sz w:val="24"/>
+          <w:szCs w:val="24"/>
+        </w:rPr>
+        <w:t xml:space="preserve">Le </w:t>
+      </w:r>
+      <w:r>
+        <w:rPr>
+          <w:sz w:val="24"/>
+          <w:szCs w:val="24"/>
+        </w:rPr>
+        <w:t>mémo</w:t>
+      </w:r>
+      <w:r>
+        <w:rPr>
+          <w:sz w:val="24"/>
+          <w:szCs w:val="24"/>
+        </w:rPr>
+        <w:t xml:space="preserve"> devient « Lu » automatiquement dès qu’il y a un cli</w:t>
       </w:r>
       <w:r>
         <w:rPr>
@@ -1623,6 +1956,57 @@
           <w:szCs w:val="24"/>
         </w:rPr>
         <w:t>Lors de la suppression le mémo n’a pas de date supprimé il est complètement effacé</w:t>
+      </w:r>
+      <w:r>
+        <w:rPr>
+          <w:sz w:val="24"/>
+          <w:szCs w:val="24"/>
+        </w:rPr>
+        <w:t>.</w:t>
+      </w:r>
+    </w:p>
+    <w:p>
+      <w:pPr>
+        <w:rPr>
+          <w:sz w:val="24"/>
+          <w:szCs w:val="24"/>
+        </w:rPr>
+      </w:pPr>
+      <w:r>
+        <w:rPr>
+          <w:sz w:val="24"/>
+          <w:szCs w:val="24"/>
+        </w:rPr>
+        <w:t xml:space="preserve">Le </w:t>
+      </w:r>
+      <w:r>
+        <w:rPr>
+          <w:sz w:val="24"/>
+          <w:szCs w:val="24"/>
+        </w:rPr>
+        <w:t>mémo</w:t>
+      </w:r>
+      <w:r>
+        <w:rPr>
+          <w:sz w:val="24"/>
+          <w:szCs w:val="24"/>
+        </w:rPr>
+        <w:t xml:space="preserve"> va être créé dans un pop-up ou on choisit le destinataire et on écrit le message.</w:t>
+      </w:r>
+    </w:p>
+    <w:p>
+      <w:pPr>
+        <w:rPr>
+          <w:sz w:val="24"/>
+          <w:szCs w:val="24"/>
+        </w:rPr>
+      </w:pPr>
+      <w:r>
+        <w:rPr>
+          <w:sz w:val="24"/>
+          <w:szCs w:val="24"/>
+        </w:rPr>
+        <w:t>Les mémos vont être dans la page d’accueil. Ils ne possèdent pas de page propre à eux.</w:t>
       </w:r>
     </w:p>
     <w:p>
@@ -1641,6 +2025,100 @@
     </w:sectPr>
   </w:body>
 </w:document>
+</file>
+
+<file path=word/numbering.xml><?xml version="1.0" encoding="utf-8"?>
+<w:numbering xmlns:wpc="http://schemas.microsoft.com/office/word/2010/wordprocessingCanvas" xmlns:mc="http://schemas.openxmlformats.org/markup-compatibility/2006" xmlns:o="urn:schemas-microsoft-com:office:office" xmlns:r="http://schemas.openxmlformats.org/officeDocument/2006/relationships" xmlns:m="http://schemas.openxmlformats.org/officeDocument/2006/math" xmlns:v="urn:schemas-microsoft-com:vml" xmlns:wp14="http://schemas.microsoft.com/office/word/2010/wordprocessingDrawing" xmlns:wp="http://schemas.openxmlformats.org/drawingml/2006/wordprocessingDrawing" xmlns:w10="urn:schemas-microsoft-com:office:word" xmlns:w="http://schemas.openxmlformats.org/wordprocessingml/2006/main" xmlns:w14="http://schemas.microsoft.com/office/word/2010/wordml" xmlns:w15="http://schemas.microsoft.com/office/word/2012/wordml" xmlns:wpg="http://schemas.microsoft.com/office/word/2010/wordprocessingGroup" xmlns:wpi="http://schemas.microsoft.com/office/word/2010/wordprocessingInk" xmlns:wne="http://schemas.microsoft.com/office/word/2006/wordml" xmlns:wps="http://schemas.microsoft.com/office/word/2010/wordprocessingShape" mc:Ignorable="w14 w15 wp14">
+  <w:abstractNum w:abstractNumId="0" w15:restartNumberingAfterBreak="0">
+    <w:nsid w:val="1F6110CF"/>
+    <w:multiLevelType w:val="hybridMultilevel"/>
+    <w:tmpl w:val="0FB63524"/>
+    <w:lvl w:ilvl="0" w:tplc="0C0C000F">
+      <w:start w:val="1"/>
+      <w:numFmt w:val="decimal"/>
+      <w:lvlText w:val="%1."/>
+      <w:lvlJc w:val="left"/>
+      <w:pPr>
+        <w:ind w:left="720" w:hanging="360"/>
+      </w:pPr>
+    </w:lvl>
+    <w:lvl w:ilvl="1" w:tplc="0C0C0019" w:tentative="1">
+      <w:start w:val="1"/>
+      <w:numFmt w:val="lowerLetter"/>
+      <w:lvlText w:val="%2."/>
+      <w:lvlJc w:val="left"/>
+      <w:pPr>
+        <w:ind w:left="1440" w:hanging="360"/>
+      </w:pPr>
+    </w:lvl>
+    <w:lvl w:ilvl="2" w:tplc="0C0C001B" w:tentative="1">
+      <w:start w:val="1"/>
+      <w:numFmt w:val="lowerRoman"/>
+      <w:lvlText w:val="%3."/>
+      <w:lvlJc w:val="right"/>
+      <w:pPr>
+        <w:ind w:left="2160" w:hanging="180"/>
+      </w:pPr>
+    </w:lvl>
+    <w:lvl w:ilvl="3" w:tplc="0C0C000F" w:tentative="1">
+      <w:start w:val="1"/>
+      <w:numFmt w:val="decimal"/>
+      <w:lvlText w:val="%4."/>
+      <w:lvlJc w:val="left"/>
+      <w:pPr>
+        <w:ind w:left="2880" w:hanging="360"/>
+      </w:pPr>
+    </w:lvl>
+    <w:lvl w:ilvl="4" w:tplc="0C0C0019" w:tentative="1">
+      <w:start w:val="1"/>
+      <w:numFmt w:val="lowerLetter"/>
+      <w:lvlText w:val="%5."/>
+      <w:lvlJc w:val="left"/>
+      <w:pPr>
+        <w:ind w:left="3600" w:hanging="360"/>
+      </w:pPr>
+    </w:lvl>
+    <w:lvl w:ilvl="5" w:tplc="0C0C001B" w:tentative="1">
+      <w:start w:val="1"/>
+      <w:numFmt w:val="lowerRoman"/>
+      <w:lvlText w:val="%6."/>
+      <w:lvlJc w:val="right"/>
+      <w:pPr>
+        <w:ind w:left="4320" w:hanging="180"/>
+      </w:pPr>
+    </w:lvl>
+    <w:lvl w:ilvl="6" w:tplc="0C0C000F" w:tentative="1">
+      <w:start w:val="1"/>
+      <w:numFmt w:val="decimal"/>
+      <w:lvlText w:val="%7."/>
+      <w:lvlJc w:val="left"/>
+      <w:pPr>
+        <w:ind w:left="5040" w:hanging="360"/>
+      </w:pPr>
+    </w:lvl>
+    <w:lvl w:ilvl="7" w:tplc="0C0C0019" w:tentative="1">
+      <w:start w:val="1"/>
+      <w:numFmt w:val="lowerLetter"/>
+      <w:lvlText w:val="%8."/>
+      <w:lvlJc w:val="left"/>
+      <w:pPr>
+        <w:ind w:left="5760" w:hanging="360"/>
+      </w:pPr>
+    </w:lvl>
+    <w:lvl w:ilvl="8" w:tplc="0C0C001B" w:tentative="1">
+      <w:start w:val="1"/>
+      <w:numFmt w:val="lowerRoman"/>
+      <w:lvlText w:val="%9."/>
+      <w:lvlJc w:val="right"/>
+      <w:pPr>
+        <w:ind w:left="6480" w:hanging="180"/>
+      </w:pPr>
+    </w:lvl>
+  </w:abstractNum>
+  <w:num w:numId="1">
+    <w:abstractNumId w:val="0"/>
+  </w:num>
+</w:numbering>
 </file>
 
 <file path=word/styles.xml><?xml version="1.0" encoding="utf-8"?>
@@ -2064,6 +2542,17 @@
     <w:semiHidden/>
     <w:unhideWhenUsed/>
   </w:style>
+  <w:style w:type="paragraph" w:styleId="Paragraphedeliste">
+    <w:name w:val="List Paragraph"/>
+    <w:basedOn w:val="Normal"/>
+    <w:uiPriority w:val="34"/>
+    <w:qFormat/>
+    <w:rsid w:val="00B53291"/>
+    <w:pPr>
+      <w:ind w:left="720"/>
+      <w:contextualSpacing/>
+    </w:pPr>
+  </w:style>
 </w:styles>
 </file>
 

</xml_diff>

<commit_message>
Mise à jour de quelques points sur le document et le vpp
</commit_message>
<xml_diff>
--- a/Sprint 2/Package 1/Documentation/Analyse/AnalyseGlobal.docx
+++ b/Sprint 2/Package 1/Documentation/Analyse/AnalyseGlobal.docx
@@ -692,7 +692,16 @@
           <w:sz w:val="24"/>
           <w:szCs w:val="24"/>
         </w:rPr>
-        <w:t xml:space="preserve"> (un résumé au minimum) Voir </w:t>
+        <w:t xml:space="preserve"> (un résumé au mi</w:t>
+      </w:r>
+      <w:bookmarkStart w:id="0" w:name="_GoBack"/>
+      <w:bookmarkEnd w:id="0"/>
+      <w:r>
+        <w:rPr>
+          <w:sz w:val="24"/>
+          <w:szCs w:val="24"/>
+        </w:rPr>
+        <w:t xml:space="preserve">nimum) Voir </w:t>
       </w:r>
       <w:proofErr w:type="spellStart"/>
       <w:r>
@@ -709,6 +718,37 @@
           <w:szCs w:val="24"/>
         </w:rPr>
         <w:t xml:space="preserve"> avant de le faire.</w:t>
+      </w:r>
+    </w:p>
+    <w:p>
+      <w:pPr>
+        <w:rPr>
+          <w:sz w:val="24"/>
+          <w:szCs w:val="24"/>
+        </w:rPr>
+      </w:pPr>
+      <w:r>
+        <w:rPr>
+          <w:sz w:val="24"/>
+          <w:szCs w:val="24"/>
+        </w:rPr>
+        <w:t xml:space="preserve">Pour ajouter une </w:t>
+      </w:r>
+      <w:proofErr w:type="spellStart"/>
+      <w:r>
+        <w:rPr>
+          <w:sz w:val="24"/>
+          <w:szCs w:val="24"/>
+        </w:rPr>
+        <w:t>activié</w:t>
+      </w:r>
+      <w:proofErr w:type="spellEnd"/>
+      <w:r>
+        <w:rPr>
+          <w:sz w:val="24"/>
+          <w:szCs w:val="24"/>
+        </w:rPr>
+        <w:t xml:space="preserve"> à partir d’Évènement ou sous-évènement, on doit le faire par un pop-up</w:t>
       </w:r>
     </w:p>
     <w:p>
@@ -1124,16 +1164,7 @@
           <w:sz w:val="36"/>
           <w:szCs w:val="36"/>
         </w:rPr>
-        <w:t>Package For</w:t>
-      </w:r>
-      <w:bookmarkStart w:id="0" w:name="_GoBack"/>
-      <w:bookmarkEnd w:id="0"/>
-      <w:r>
-        <w:rPr>
-          <w:sz w:val="36"/>
-          <w:szCs w:val="36"/>
-        </w:rPr>
-        <w:t>faits</w:t>
+        <w:t>Package Forfaits</w:t>
       </w:r>
     </w:p>
     <w:p>

</xml_diff>

<commit_message>
Avancement du calculateur; avancement du calcul de âge, changement de l'interface des âges
</commit_message>
<xml_diff>
--- a/Sprint 2/Package 1/Documentation/Analyse/AnalyseGlobal.docx
+++ b/Sprint 2/Package 1/Documentation/Analyse/AnalyseGlobal.docx
@@ -692,16 +692,7 @@
           <w:sz w:val="24"/>
           <w:szCs w:val="24"/>
         </w:rPr>
-        <w:t xml:space="preserve"> (un résumé au mi</w:t>
-      </w:r>
-      <w:bookmarkStart w:id="0" w:name="_GoBack"/>
-      <w:bookmarkEnd w:id="0"/>
-      <w:r>
-        <w:rPr>
-          <w:sz w:val="24"/>
-          <w:szCs w:val="24"/>
-        </w:rPr>
-        <w:t xml:space="preserve">nimum) Voir </w:t>
+        <w:t xml:space="preserve"> (un résumé au minimum) Voir </w:t>
       </w:r>
       <w:proofErr w:type="spellStart"/>
       <w:r>
@@ -1153,6 +1144,16 @@
     </w:p>
     <w:p>
       <w:pPr>
+        <w:rPr>
+          <w:sz w:val="24"/>
+          <w:szCs w:val="24"/>
+        </w:rPr>
+      </w:pPr>
+      <w:bookmarkStart w:id="0" w:name="_GoBack"/>
+      <w:bookmarkEnd w:id="0"/>
+    </w:p>
+    <w:p>
+      <w:pPr>
         <w:jc w:val="center"/>
         <w:rPr>
           <w:sz w:val="36"/>
@@ -1164,6 +1165,7 @@
           <w:sz w:val="36"/>
           <w:szCs w:val="36"/>
         </w:rPr>
+        <w:lastRenderedPageBreak/>
         <w:t>Package Forfaits</w:t>
       </w:r>
     </w:p>
@@ -1179,7 +1181,6 @@
           <w:noProof/>
           <w:lang w:eastAsia="fr-CA"/>
         </w:rPr>
-        <w:lastRenderedPageBreak/>
         <w:drawing>
           <wp:inline distT="0" distB="0" distL="0" distR="0" wp14:anchorId="1307B1FC" wp14:editId="50E7EDE4">
             <wp:extent cx="5486400" cy="2338070"/>
@@ -1610,6 +1611,7 @@
           <w:sz w:val="36"/>
           <w:szCs w:val="36"/>
         </w:rPr>
+        <w:lastRenderedPageBreak/>
         <w:t>Package Mémos</w:t>
       </w:r>
     </w:p>

</xml_diff>